<commit_message>
Added more files to prep for ID4.
</commit_message>
<xml_diff>
--- a/Documents/Project/top_10_risks.docx
+++ b/Documents/Project/top_10_risks.docx
@@ -1,6 +1,6 @@
 
 <file path=word/document.xml><?xml version="1.0" encoding="utf-8"?>
-<w:document xmlns:wpc="http://schemas.microsoft.com/office/word/2010/wordprocessingCanvas" xmlns:mc="http://schemas.openxmlformats.org/markup-compatibility/2006" xmlns:o="urn:schemas-microsoft-com:office:office" xmlns:r="http://schemas.openxmlformats.org/officeDocument/2006/relationships" xmlns:m="http://schemas.openxmlformats.org/officeDocument/2006/math" xmlns:v="urn:schemas-microsoft-com:vml" xmlns:wp14="http://schemas.microsoft.com/office/word/2010/wordprocessingDrawing" xmlns:wp="http://schemas.openxmlformats.org/drawingml/2006/wordprocessingDrawing" xmlns:w10="urn:schemas-microsoft-com:office:word" xmlns:w="http://schemas.openxmlformats.org/wordprocessingml/2006/main" xmlns:w14="http://schemas.microsoft.com/office/word/2010/wordml" xmlns:w15="http://schemas.microsoft.com/office/word/2012/wordml" xmlns:wpg="http://schemas.microsoft.com/office/word/2010/wordprocessingGroup" xmlns:wpi="http://schemas.microsoft.com/office/word/2010/wordprocessingInk" xmlns:wne="http://schemas.microsoft.com/office/word/2006/wordml" xmlns:wps="http://schemas.microsoft.com/office/word/2010/wordprocessingShape" mc:Ignorable="w14 w15 wp14">
+<w:document xmlns:wpc="http://schemas.microsoft.com/office/word/2010/wordprocessingCanvas" xmlns:cx="http://schemas.microsoft.com/office/drawing/2014/chartex" xmlns:cx1="http://schemas.microsoft.com/office/drawing/2015/9/8/chartex" xmlns:cx2="http://schemas.microsoft.com/office/drawing/2015/10/21/chartex" xmlns:cx3="http://schemas.microsoft.com/office/drawing/2016/5/9/chartex" xmlns:cx4="http://schemas.microsoft.com/office/drawing/2016/5/10/chartex" xmlns:cx5="http://schemas.microsoft.com/office/drawing/2016/5/11/chartex" xmlns:mc="http://schemas.openxmlformats.org/markup-compatibility/2006" xmlns:o="urn:schemas-microsoft-com:office:office" xmlns:r="http://schemas.openxmlformats.org/officeDocument/2006/relationships" xmlns:m="http://schemas.openxmlformats.org/officeDocument/2006/math" xmlns:v="urn:schemas-microsoft-com:vml" xmlns:wp14="http://schemas.microsoft.com/office/word/2010/wordprocessingDrawing" xmlns:wp="http://schemas.openxmlformats.org/drawingml/2006/wordprocessingDrawing" xmlns:w10="urn:schemas-microsoft-com:office:word" xmlns:w="http://schemas.openxmlformats.org/wordprocessingml/2006/main" xmlns:w14="http://schemas.microsoft.com/office/word/2010/wordml" xmlns:w15="http://schemas.microsoft.com/office/word/2012/wordml" xmlns:w16se="http://schemas.microsoft.com/office/word/2015/wordml/symex" xmlns:wpg="http://schemas.microsoft.com/office/word/2010/wordprocessingGroup" xmlns:wpi="http://schemas.microsoft.com/office/word/2010/wordprocessingInk" xmlns:wne="http://schemas.microsoft.com/office/word/2006/wordml" xmlns:wps="http://schemas.microsoft.com/office/word/2010/wordprocessingShape" mc:Ignorable="w14 w15 w16se wp14">
   <w:body>
     <w:p>
       <w:pPr>
@@ -34,7 +34,155 @@
       <w:r>
         <w:rPr>
           <w:noProof/>
-          <w:lang w:val="en-US"/>
+          <w:lang w:eastAsia="zh-CN"/>
+        </w:rPr>
+        <mc:AlternateContent>
+          <mc:Choice Requires="wps">
+            <w:drawing>
+              <wp:anchor distT="0" distB="0" distL="114300" distR="114300" simplePos="0" relativeHeight="251693056" behindDoc="1" locked="0" layoutInCell="1" allowOverlap="1" wp14:anchorId="6F119224" wp14:editId="10206F82">
+                <wp:simplePos x="0" y="0"/>
+                <wp:positionH relativeFrom="column">
+                  <wp:posOffset>3657600</wp:posOffset>
+                </wp:positionH>
+                <wp:positionV relativeFrom="paragraph">
+                  <wp:posOffset>264987</wp:posOffset>
+                </wp:positionV>
+                <wp:extent cx="1690577" cy="1408814"/>
+                <wp:effectExtent l="0" t="0" r="24130" b="20320"/>
+                <wp:wrapNone/>
+                <wp:docPr id="34" name="Text Box 34"/>
+                <wp:cNvGraphicFramePr/>
+                <a:graphic xmlns:a="http://schemas.openxmlformats.org/drawingml/2006/main">
+                  <a:graphicData uri="http://schemas.microsoft.com/office/word/2010/wordprocessingShape">
+                    <wps:wsp>
+                      <wps:cNvSpPr txBox="1"/>
+                      <wps:spPr>
+                        <a:xfrm>
+                          <a:off x="0" y="0"/>
+                          <a:ext cx="1690577" cy="1408814"/>
+                        </a:xfrm>
+                        <a:prstGeom prst="rect">
+                          <a:avLst/>
+                        </a:prstGeom>
+                        <a:noFill/>
+                        <a:ln w="6350">
+                          <a:solidFill>
+                            <a:schemeClr val="bg1"/>
+                          </a:solidFill>
+                        </a:ln>
+                      </wps:spPr>
+                      <wps:txbx>
+                        <w:txbxContent>
+                          <w:p>
+                            <w:pPr>
+                              <w:pStyle w:val="Heading1"/>
+                              <w:rPr>
+                                <w:sz w:val="36"/>
+                                <w:szCs w:val="36"/>
+                              </w:rPr>
+                            </w:pPr>
+                            <w:r>
+                              <w:rPr>
+                                <w:sz w:val="36"/>
+                                <w:szCs w:val="36"/>
+                              </w:rPr>
+                              <w:t>I</w:t>
+                            </w:r>
+                            <w:r>
+                              <w:rPr>
+                                <w:sz w:val="36"/>
+                                <w:szCs w:val="36"/>
+                              </w:rPr>
+                              <w:t>mplementatio</w:t>
+                            </w:r>
+                            <w:r>
+                              <w:rPr>
+                                <w:sz w:val="36"/>
+                                <w:szCs w:val="36"/>
+                              </w:rPr>
+                              <w:t>n</w:t>
+                            </w:r>
+                          </w:p>
+                          <w:p>
+                            <w:r>
+                              <w:t>Fail to finish everything on the task list.</w:t>
+                            </w:r>
+                          </w:p>
+                        </w:txbxContent>
+                      </wps:txbx>
+                      <wps:bodyPr rot="0" spcFirstLastPara="0" vertOverflow="overflow" horzOverflow="overflow" vert="horz" wrap="square" lIns="91440" tIns="45720" rIns="91440" bIns="45720" numCol="1" spcCol="0" rtlCol="0" fromWordArt="0" anchor="t" anchorCtr="0" forceAA="0" compatLnSpc="1">
+                        <a:prstTxWarp prst="textNoShape">
+                          <a:avLst/>
+                        </a:prstTxWarp>
+                        <a:noAutofit/>
+                      </wps:bodyPr>
+                    </wps:wsp>
+                  </a:graphicData>
+                </a:graphic>
+                <wp14:sizeRelH relativeFrom="margin">
+                  <wp14:pctWidth>0</wp14:pctWidth>
+                </wp14:sizeRelH>
+                <wp14:sizeRelV relativeFrom="margin">
+                  <wp14:pctHeight>0</wp14:pctHeight>
+                </wp14:sizeRelV>
+              </wp:anchor>
+            </w:drawing>
+          </mc:Choice>
+          <mc:Fallback>
+            <w:pict>
+              <v:shapetype w14:anchorId="6F119224" id="_x0000_t202" coordsize="21600,21600" o:spt="202" path="m,l,21600r21600,l21600,xe">
+                <v:stroke joinstyle="miter"/>
+                <v:path gradientshapeok="t" o:connecttype="rect"/>
+              </v:shapetype>
+              <v:shape id="Text Box 34" o:spid="_x0000_s1026" type="#_x0000_t202" style="position:absolute;left:0;text-align:left;margin-left:4in;margin-top:20.85pt;width:133.1pt;height:110.95pt;z-index:-251623424;visibility:visible;mso-wrap-style:square;mso-width-percent:0;mso-height-percent:0;mso-wrap-distance-left:9pt;mso-wrap-distance-top:0;mso-wrap-distance-right:9pt;mso-wrap-distance-bottom:0;mso-position-horizontal:absolute;mso-position-horizontal-relative:text;mso-position-vertical:absolute;mso-position-vertical-relative:text;mso-width-percent:0;mso-height-percent:0;mso-width-relative:margin;mso-height-relative:margin;v-text-anchor:top" o:gfxdata="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" filled="f" strokecolor="white [3212]" strokeweight=".5pt">
+                <v:textbox>
+                  <w:txbxContent>
+                    <w:p>
+                      <w:pPr>
+                        <w:pStyle w:val="Heading1"/>
+                        <w:rPr>
+                          <w:sz w:val="36"/>
+                          <w:szCs w:val="36"/>
+                        </w:rPr>
+                      </w:pPr>
+                      <w:r>
+                        <w:rPr>
+                          <w:sz w:val="36"/>
+                          <w:szCs w:val="36"/>
+                        </w:rPr>
+                        <w:t>I</w:t>
+                      </w:r>
+                      <w:r>
+                        <w:rPr>
+                          <w:sz w:val="36"/>
+                          <w:szCs w:val="36"/>
+                        </w:rPr>
+                        <w:t>mplementatio</w:t>
+                      </w:r>
+                      <w:r>
+                        <w:rPr>
+                          <w:sz w:val="36"/>
+                          <w:szCs w:val="36"/>
+                        </w:rPr>
+                        <w:t>n</w:t>
+                      </w:r>
+                    </w:p>
+                    <w:p>
+                      <w:r>
+                        <w:t>Fail to finish everything on the task list.</w:t>
+                      </w:r>
+                    </w:p>
+                  </w:txbxContent>
+                </v:textbox>
+              </v:shape>
+            </w:pict>
+          </mc:Fallback>
+        </mc:AlternateContent>
+      </w:r>
+      <w:r>
+        <w:rPr>
+          <w:noProof/>
+          <w:lang w:eastAsia="zh-CN"/>
         </w:rPr>
         <mc:AlternateContent>
           <mc:Choice Requires="wps">
@@ -99,11 +247,19 @@
                             </w:r>
                             <w:r>
                               <w:rPr>
+                                <w:color w:val="ED7D31" w:themeColor="accent2"/>
+                                <w:sz w:val="26"/>
+                                <w:szCs w:val="26"/>
+                              </w:rPr>
+                              <w:t>Significant</w:t>
+                            </w:r>
+                            <w:r>
+                              <w:rPr>
                                 <w:color w:val="FFC000"/>
                                 <w:sz w:val="26"/>
                                 <w:szCs w:val="26"/>
                               </w:rPr>
-                              <w:t xml:space="preserve">Moderate </w:t>
+                              <w:t xml:space="preserve"> </w:t>
                             </w:r>
                             <w:r>
                               <w:rPr>
@@ -175,226 +331,11 @@
                             </w:r>
                             <w:r>
                               <w:rPr>
-                                <w:color w:val="ED7D31" w:themeColor="accent2"/>
-                                <w:sz w:val="26"/>
-                                <w:szCs w:val="26"/>
-                              </w:rPr>
-                              <w:t>Significant</w:t>
-                            </w:r>
-                          </w:p>
-                        </w:txbxContent>
-                      </wps:txbx>
-                      <wps:bodyPr rot="0" spcFirstLastPara="0" vertOverflow="overflow" horzOverflow="overflow" vert="horz" wrap="square" lIns="91440" tIns="45720" rIns="91440" bIns="45720" numCol="1" spcCol="0" rtlCol="0" fromWordArt="0" anchor="t" anchorCtr="0" forceAA="0" compatLnSpc="1">
-                        <a:prstTxWarp prst="textNoShape">
-                          <a:avLst/>
-                        </a:prstTxWarp>
-                        <a:noAutofit/>
-                      </wps:bodyPr>
-                    </wps:wsp>
-                  </a:graphicData>
-                </a:graphic>
-                <wp14:sizeRelH relativeFrom="margin">
-                  <wp14:pctWidth>0</wp14:pctWidth>
-                </wp14:sizeRelH>
-                <wp14:sizeRelV relativeFrom="margin">
-                  <wp14:pctHeight>0</wp14:pctHeight>
-                </wp14:sizeRelV>
-              </wp:anchor>
-            </w:drawing>
-          </mc:Choice>
-          <mc:Fallback xmlns:w16se="http://schemas.microsoft.com/office/word/2015/wordml/symex" xmlns:cx5="http://schemas.microsoft.com/office/drawing/2016/5/11/chartex" xmlns:cx4="http://schemas.microsoft.com/office/drawing/2016/5/10/chartex" xmlns:cx3="http://schemas.microsoft.com/office/drawing/2016/5/9/chartex" xmlns:cx2="http://schemas.microsoft.com/office/drawing/2015/10/21/chartex" xmlns:cx1="http://schemas.microsoft.com/office/drawing/2015/9/8/chartex" xmlns:cx="http://schemas.microsoft.com/office/drawing/2014/chartex">
-            <w:pict>
-              <v:shapetype w14:anchorId="32490D8B" id="_x0000_t202" coordsize="21600,21600" o:spt="202" path="m,l,21600r21600,l21600,xe">
-                <v:stroke joinstyle="miter"/>
-                <v:path gradientshapeok="t" o:connecttype="rect"/>
-              </v:shapetype>
-              <v:shape id="Text Box 35" o:spid="_x0000_s1026" type="#_x0000_t202" style="position:absolute;left:0;text-align:left;margin-left:437.25pt;margin-top:14.9pt;width:98.2pt;height:108pt;z-index:-251621376;visibility:visible;mso-wrap-style:square;mso-width-percent:0;mso-height-percent:0;mso-wrap-distance-left:9pt;mso-wrap-distance-top:0;mso-wrap-distance-right:9pt;mso-wrap-distance-bottom:0;mso-position-horizontal:absolute;mso-position-horizontal-relative:margin;mso-position-vertical:absolute;mso-position-vertical-relative:text;mso-width-percent:0;mso-height-percent:0;mso-width-relative:margin;mso-height-relative:margin;v-text-anchor:top" o:gfxdata="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" filled="f" strokecolor="white [3212]" strokeweight=".5pt">
-                <v:textbox>
-                  <w:txbxContent>
-                    <w:p>
-                      <w:pPr>
-                        <w:jc w:val="center"/>
-                        <w:rPr>
-                          <w:color w:val="FFC000"/>
-                          <w:sz w:val="26"/>
-                          <w:szCs w:val="26"/>
-                        </w:rPr>
-                      </w:pPr>
-                      <w:r>
-                        <w:rPr>
-                          <w:rStyle w:val="Heading1Char"/>
-                          <w:sz w:val="26"/>
-                          <w:szCs w:val="26"/>
-                        </w:rPr>
-                        <w:t>Probability</w:t>
-                      </w:r>
-                      <w:r>
-                        <w:rPr>
-                          <w:sz w:val="26"/>
-                          <w:szCs w:val="26"/>
-                        </w:rPr>
-                        <w:t xml:space="preserve">: </w:t>
-                      </w:r>
-                      <w:r>
-                        <w:rPr>
-                          <w:color w:val="FFC000"/>
-                          <w:sz w:val="26"/>
-                          <w:szCs w:val="26"/>
-                        </w:rPr>
-                        <w:t xml:space="preserve">Moderate </w:t>
-                      </w:r>
-                      <w:r>
-                        <w:rPr>
-                          <w:color w:val="FFC000" w:themeColor="accent4"/>
-                          <w:sz w:val="26"/>
-                          <w:szCs w:val="26"/>
-                        </w:rPr>
-                        <w:t xml:space="preserve">           </w:t>
-                      </w:r>
-                      <w:r>
-                        <w:rPr>
-                          <w:sz w:val="26"/>
-                          <w:szCs w:val="26"/>
-                        </w:rPr>
-                        <w:t xml:space="preserve"> </w:t>
-                      </w:r>
-                      <w:r>
-                        <w:rPr>
-                          <w:rStyle w:val="Heading1Char"/>
-                          <w:sz w:val="26"/>
-                          <w:szCs w:val="26"/>
-                        </w:rPr>
-                        <w:t>Impact</w:t>
-                      </w:r>
-                      <w:r>
-                        <w:rPr>
-                          <w:sz w:val="26"/>
-                          <w:szCs w:val="26"/>
-                        </w:rPr>
-                        <w:t xml:space="preserve">: </w:t>
-                      </w:r>
-                      <w:r>
-                        <w:rPr>
-                          <w:color w:val="ED7D31" w:themeColor="accent2"/>
-                          <w:sz w:val="26"/>
-                          <w:szCs w:val="26"/>
-                        </w:rPr>
-                        <w:t>Significant</w:t>
-                      </w:r>
-                      <w:r>
-                        <w:rPr>
-                          <w:color w:val="FFC000" w:themeColor="accent4"/>
-                          <w:sz w:val="26"/>
-                          <w:szCs w:val="26"/>
-                        </w:rPr>
-                        <w:t xml:space="preserve">           </w:t>
-                      </w:r>
-                      <w:r>
-                        <w:rPr>
-                          <w:sz w:val="26"/>
-                          <w:szCs w:val="26"/>
-                        </w:rPr>
-                        <w:t xml:space="preserve"> </w:t>
-                      </w:r>
-                      <w:r>
-                        <w:rPr>
-                          <w:rStyle w:val="Heading1Char"/>
-                          <w:sz w:val="26"/>
-                          <w:szCs w:val="26"/>
-                        </w:rPr>
-                        <w:t>Priority</w:t>
-                      </w:r>
-                      <w:r>
-                        <w:rPr>
-                          <w:sz w:val="26"/>
-                          <w:szCs w:val="26"/>
-                        </w:rPr>
-                        <w:t xml:space="preserve">: </w:t>
-                      </w:r>
-                      <w:r>
-                        <w:rPr>
-                          <w:color w:val="ED7D31" w:themeColor="accent2"/>
-                          <w:sz w:val="26"/>
-                          <w:szCs w:val="26"/>
-                        </w:rPr>
-                        <w:t>Significant</w:t>
-                      </w:r>
-                    </w:p>
-                  </w:txbxContent>
-                </v:textbox>
-                <w10:wrap anchorx="margin"/>
-              </v:shape>
-            </w:pict>
-          </mc:Fallback>
-        </mc:AlternateContent>
-      </w:r>
-      <w:r>
-        <w:rPr>
-          <w:noProof/>
-          <w:lang w:val="en-US"/>
-        </w:rPr>
-        <mc:AlternateContent>
-          <mc:Choice Requires="wps">
-            <w:drawing>
-              <wp:anchor distT="0" distB="0" distL="114300" distR="114300" simplePos="0" relativeHeight="251693056" behindDoc="1" locked="0" layoutInCell="1" allowOverlap="1" wp14:anchorId="6F119224" wp14:editId="10206F82">
-                <wp:simplePos x="0" y="0"/>
-                <wp:positionH relativeFrom="column">
-                  <wp:posOffset>3657600</wp:posOffset>
-                </wp:positionH>
-                <wp:positionV relativeFrom="paragraph">
-                  <wp:posOffset>74930</wp:posOffset>
-                </wp:positionV>
-                <wp:extent cx="1657350" cy="1600200"/>
-                <wp:effectExtent l="0" t="0" r="19050" b="19050"/>
-                <wp:wrapNone/>
-                <wp:docPr id="34" name="Text Box 34"/>
-                <wp:cNvGraphicFramePr/>
-                <a:graphic xmlns:a="http://schemas.openxmlformats.org/drawingml/2006/main">
-                  <a:graphicData uri="http://schemas.microsoft.com/office/word/2010/wordprocessingShape">
-                    <wps:wsp>
-                      <wps:cNvSpPr txBox="1"/>
-                      <wps:spPr>
-                        <a:xfrm>
-                          <a:off x="0" y="0"/>
-                          <a:ext cx="1657350" cy="1600200"/>
-                        </a:xfrm>
-                        <a:prstGeom prst="rect">
-                          <a:avLst/>
-                        </a:prstGeom>
-                        <a:noFill/>
-                        <a:ln w="6350">
-                          <a:solidFill>
-                            <a:schemeClr val="bg1"/>
-                          </a:solidFill>
-                        </a:ln>
-                      </wps:spPr>
-                      <wps:txbx>
-                        <w:txbxContent>
-                          <w:p>
-                            <w:pPr>
-                              <w:pStyle w:val="Heading1"/>
-                              <w:rPr>
-                                <w:sz w:val="28"/>
-                                <w:szCs w:val="36"/>
-                              </w:rPr>
-                            </w:pPr>
-                            <w:r>
-                              <w:rPr>
-                                <w:sz w:val="28"/>
-                                <w:szCs w:val="36"/>
-                              </w:rPr>
-                              <w:t>SIIM Innovation Challenge</w:t>
-                            </w:r>
-                          </w:p>
-                          <w:p>
-                            <w:r>
-                              <w:t>It adds stress o</w:t>
-                            </w:r>
-                            <w:r>
-                              <w:t>n the group, which can create a rushed program that has</w:t>
-                            </w:r>
-                            <w:r>
-                              <w:t xml:space="preserve"> bugs.</w:t>
+                                <w:color w:val="FFC000" w:themeColor="accent4"/>
+                                <w:sz w:val="26"/>
+                                <w:szCs w:val="26"/>
+                              </w:rPr>
+                              <w:t>Moderate</w:t>
                             </w:r>
                           </w:p>
                         </w:txbxContent>
@@ -419,42 +360,129 @@
           </mc:Choice>
           <mc:Fallback>
             <w:pict>
-              <v:shapetype w14:anchorId="6F119224" id="_x0000_t202" coordsize="21600,21600" o:spt="202" path="m,l,21600r21600,l21600,xe">
-                <v:stroke joinstyle="miter"/>
-                <v:path gradientshapeok="t" o:connecttype="rect"/>
-              </v:shapetype>
-              <v:shape id="Text Box 34" o:spid="_x0000_s1027" type="#_x0000_t202" style="position:absolute;left:0;text-align:left;margin-left:4in;margin-top:5.9pt;width:130.5pt;height:126pt;z-index:-251623424;visibility:visible;mso-wrap-style:square;mso-width-percent:0;mso-height-percent:0;mso-wrap-distance-left:9pt;mso-wrap-distance-top:0;mso-wrap-distance-right:9pt;mso-wrap-distance-bottom:0;mso-position-horizontal:absolute;mso-position-horizontal-relative:text;mso-position-vertical:absolute;mso-position-vertical-relative:text;mso-width-percent:0;mso-height-percent:0;mso-width-relative:margin;mso-height-relative:margin;v-text-anchor:top" o:gfxdata="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" filled="f" strokecolor="white [3212]" strokeweight=".5pt">
+              <v:shape w14:anchorId="32490D8B" id="Text Box 35" o:spid="_x0000_s1027" type="#_x0000_t202" style="position:absolute;left:0;text-align:left;margin-left:437.25pt;margin-top:14.9pt;width:98.2pt;height:108pt;z-index:-251621376;visibility:visible;mso-wrap-style:square;mso-width-percent:0;mso-height-percent:0;mso-wrap-distance-left:9pt;mso-wrap-distance-top:0;mso-wrap-distance-right:9pt;mso-wrap-distance-bottom:0;mso-position-horizontal:absolute;mso-position-horizontal-relative:margin;mso-position-vertical:absolute;mso-position-vertical-relative:text;mso-width-percent:0;mso-height-percent:0;mso-width-relative:margin;mso-height-relative:margin;v-text-anchor:top" o:gfxdata="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" filled="f" strokecolor="white [3212]" strokeweight=".5pt">
                 <v:textbox>
                   <w:txbxContent>
                     <w:p>
                       <w:pPr>
-                        <w:pStyle w:val="Heading1"/>
-                        <w:rPr>
-                          <w:sz w:val="28"/>
-                          <w:szCs w:val="36"/>
+                        <w:jc w:val="center"/>
+                        <w:rPr>
+                          <w:color w:val="FFC000"/>
+                          <w:sz w:val="26"/>
+                          <w:szCs w:val="26"/>
                         </w:rPr>
                       </w:pPr>
                       <w:r>
                         <w:rPr>
-                          <w:sz w:val="28"/>
-                          <w:szCs w:val="36"/>
-                        </w:rPr>
-                        <w:t>SIIM Innovation Challenge</w:t>
-                      </w:r>
-                    </w:p>
-                    <w:p>
-                      <w:r>
-                        <w:t>It adds stress o</w:t>
-                      </w:r>
-                      <w:r>
-                        <w:t>n the group, which can create a rushed program that has</w:t>
-                      </w:r>
-                      <w:r>
-                        <w:t xml:space="preserve"> bugs.</w:t>
+                          <w:rStyle w:val="Heading1Char"/>
+                          <w:sz w:val="26"/>
+                          <w:szCs w:val="26"/>
+                        </w:rPr>
+                        <w:t>Probability</w:t>
+                      </w:r>
+                      <w:r>
+                        <w:rPr>
+                          <w:sz w:val="26"/>
+                          <w:szCs w:val="26"/>
+                        </w:rPr>
+                        <w:t xml:space="preserve">: </w:t>
+                      </w:r>
+                      <w:r>
+                        <w:rPr>
+                          <w:color w:val="ED7D31" w:themeColor="accent2"/>
+                          <w:sz w:val="26"/>
+                          <w:szCs w:val="26"/>
+                        </w:rPr>
+                        <w:t>Significant</w:t>
+                      </w:r>
+                      <w:r>
+                        <w:rPr>
+                          <w:color w:val="FFC000"/>
+                          <w:sz w:val="26"/>
+                          <w:szCs w:val="26"/>
+                        </w:rPr>
+                        <w:t xml:space="preserve"> </w:t>
+                      </w:r>
+                      <w:r>
+                        <w:rPr>
+                          <w:color w:val="FFC000" w:themeColor="accent4"/>
+                          <w:sz w:val="26"/>
+                          <w:szCs w:val="26"/>
+                        </w:rPr>
+                        <w:t xml:space="preserve">           </w:t>
+                      </w:r>
+                      <w:r>
+                        <w:rPr>
+                          <w:sz w:val="26"/>
+                          <w:szCs w:val="26"/>
+                        </w:rPr>
+                        <w:t xml:space="preserve"> </w:t>
+                      </w:r>
+                      <w:r>
+                        <w:rPr>
+                          <w:rStyle w:val="Heading1Char"/>
+                          <w:sz w:val="26"/>
+                          <w:szCs w:val="26"/>
+                        </w:rPr>
+                        <w:t>Impact</w:t>
+                      </w:r>
+                      <w:r>
+                        <w:rPr>
+                          <w:sz w:val="26"/>
+                          <w:szCs w:val="26"/>
+                        </w:rPr>
+                        <w:t xml:space="preserve">: </w:t>
+                      </w:r>
+                      <w:r>
+                        <w:rPr>
+                          <w:color w:val="ED7D31" w:themeColor="accent2"/>
+                          <w:sz w:val="26"/>
+                          <w:szCs w:val="26"/>
+                        </w:rPr>
+                        <w:t>Significant</w:t>
+                      </w:r>
+                      <w:r>
+                        <w:rPr>
+                          <w:color w:val="FFC000" w:themeColor="accent4"/>
+                          <w:sz w:val="26"/>
+                          <w:szCs w:val="26"/>
+                        </w:rPr>
+                        <w:t xml:space="preserve">           </w:t>
+                      </w:r>
+                      <w:r>
+                        <w:rPr>
+                          <w:sz w:val="26"/>
+                          <w:szCs w:val="26"/>
+                        </w:rPr>
+                        <w:t xml:space="preserve"> </w:t>
+                      </w:r>
+                      <w:r>
+                        <w:rPr>
+                          <w:rStyle w:val="Heading1Char"/>
+                          <w:sz w:val="26"/>
+                          <w:szCs w:val="26"/>
+                        </w:rPr>
+                        <w:t>Priority</w:t>
+                      </w:r>
+                      <w:r>
+                        <w:rPr>
+                          <w:sz w:val="26"/>
+                          <w:szCs w:val="26"/>
+                        </w:rPr>
+                        <w:t xml:space="preserve">: </w:t>
+                      </w:r>
+                      <w:r>
+                        <w:rPr>
+                          <w:color w:val="FFC000" w:themeColor="accent4"/>
+                          <w:sz w:val="26"/>
+                          <w:szCs w:val="26"/>
+                        </w:rPr>
+                        <w:t>Moderate</w:t>
                       </w:r>
                     </w:p>
                   </w:txbxContent>
                 </v:textbox>
+                <w10:wrap anchorx="margin"/>
               </v:shape>
             </w:pict>
           </mc:Fallback>
@@ -463,7 +491,7 @@
       <w:r>
         <w:rPr>
           <w:noProof/>
-          <w:lang w:val="en-US"/>
+          <w:lang w:eastAsia="zh-CN"/>
         </w:rPr>
         <mc:AlternateContent>
           <mc:Choice Requires="wps">
@@ -550,7 +578,7 @@
               </wp:anchor>
             </w:drawing>
           </mc:Choice>
-          <mc:Fallback xmlns:w16se="http://schemas.microsoft.com/office/word/2015/wordml/symex" xmlns:cx5="http://schemas.microsoft.com/office/drawing/2016/5/11/chartex" xmlns:cx4="http://schemas.microsoft.com/office/drawing/2016/5/10/chartex" xmlns:cx3="http://schemas.microsoft.com/office/drawing/2016/5/9/chartex" xmlns:cx2="http://schemas.microsoft.com/office/drawing/2015/10/21/chartex" xmlns:cx1="http://schemas.microsoft.com/office/drawing/2015/9/8/chartex" xmlns:cx="http://schemas.microsoft.com/office/drawing/2014/chartex">
+          <mc:Fallback>
             <w:pict>
               <v:shape w14:anchorId="7BC4A0FA" id="Text Box 22" o:spid="_x0000_s1028" type="#_x0000_t202" style="position:absolute;left:0;text-align:left;margin-left:-6.75pt;margin-top:20.15pt;width:165.75pt;height:112.6pt;z-index:251670528;visibility:visible;mso-wrap-style:square;mso-width-percent:0;mso-wrap-distance-left:9pt;mso-wrap-distance-top:0;mso-wrap-distance-right:9pt;mso-wrap-distance-bottom:0;mso-position-horizontal:absolute;mso-position-horizontal-relative:text;mso-position-vertical:absolute;mso-position-vertical-relative:text;mso-width-percent:0;mso-width-relative:margin;v-text-anchor:top" o:gfxdata="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" filled="f" stroked="f" strokeweight=".5pt">
                 <v:textbox>
@@ -598,7 +626,7 @@
       <w:r>
         <w:rPr>
           <w:noProof/>
-          <w:lang w:val="en-US"/>
+          <w:lang w:eastAsia="zh-CN"/>
         </w:rPr>
         <mc:AlternateContent>
           <mc:Choice Requires="wps">
@@ -661,11 +689,28 @@
                             </w:r>
                             <w:r>
                               <w:rPr>
+                                <w:color w:val="ED7D31" w:themeColor="accent2"/>
+                                <w:sz w:val="26"/>
+                                <w:szCs w:val="26"/>
+                              </w:rPr>
+                              <w:t>Significant</w:t>
+                            </w:r>
+                          </w:p>
+                          <w:p>
+                            <w:pPr>
+                              <w:spacing w:after="0"/>
+                              <w:rPr>
+                                <w:sz w:val="26"/>
+                                <w:szCs w:val="26"/>
+                              </w:rPr>
+                            </w:pPr>
+                            <w:r>
+                              <w:rPr>
                                 <w:color w:val="FFC000" w:themeColor="accent4"/>
                                 <w:sz w:val="26"/>
                                 <w:szCs w:val="26"/>
                               </w:rPr>
-                              <w:t xml:space="preserve">Moderate           </w:t>
+                              <w:t xml:space="preserve">          </w:t>
                             </w:r>
                             <w:r>
                               <w:rPr>
@@ -769,7 +814,7 @@
               </wp:anchor>
             </w:drawing>
           </mc:Choice>
-          <mc:Fallback xmlns:w16se="http://schemas.microsoft.com/office/word/2015/wordml/symex" xmlns:cx5="http://schemas.microsoft.com/office/drawing/2016/5/11/chartex" xmlns:cx4="http://schemas.microsoft.com/office/drawing/2016/5/10/chartex" xmlns:cx3="http://schemas.microsoft.com/office/drawing/2016/5/9/chartex" xmlns:cx2="http://schemas.microsoft.com/office/drawing/2015/10/21/chartex" xmlns:cx1="http://schemas.microsoft.com/office/drawing/2015/9/8/chartex" xmlns:cx="http://schemas.microsoft.com/office/drawing/2014/chartex">
+          <mc:Fallback>
             <w:pict>
               <v:shape w14:anchorId="30F919A7" id="Text Box 21" o:spid="_x0000_s1029" type="#_x0000_t202" style="position:absolute;left:0;text-align:left;margin-left:138.75pt;margin-top:13.4pt;width:117.7pt;height:112.6pt;z-index:251669504;visibility:visible;mso-wrap-style:square;mso-width-percent:0;mso-height-percent:0;mso-wrap-distance-left:9pt;mso-wrap-distance-top:0;mso-wrap-distance-right:9pt;mso-wrap-distance-bottom:0;mso-position-horizontal:absolute;mso-position-horizontal-relative:text;mso-position-vertical:absolute;mso-position-vertical-relative:text;mso-width-percent:0;mso-height-percent:0;mso-width-relative:margin;mso-height-relative:margin;v-text-anchor:top" o:gfxdata="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" filled="f" stroked="f" strokeweight=".5pt">
                 <v:textbox>
@@ -800,11 +845,28 @@
                       </w:r>
                       <w:r>
                         <w:rPr>
+                          <w:color w:val="ED7D31" w:themeColor="accent2"/>
+                          <w:sz w:val="26"/>
+                          <w:szCs w:val="26"/>
+                        </w:rPr>
+                        <w:t>Significant</w:t>
+                      </w:r>
+                    </w:p>
+                    <w:p>
+                      <w:pPr>
+                        <w:spacing w:after="0"/>
+                        <w:rPr>
+                          <w:sz w:val="26"/>
+                          <w:szCs w:val="26"/>
+                        </w:rPr>
+                      </w:pPr>
+                      <w:r>
+                        <w:rPr>
                           <w:color w:val="FFC000" w:themeColor="accent4"/>
                           <w:sz w:val="26"/>
                           <w:szCs w:val="26"/>
                         </w:rPr>
-                        <w:t xml:space="preserve">Moderate           </w:t>
+                        <w:t xml:space="preserve">          </w:t>
                       </w:r>
                       <w:r>
                         <w:rPr>
@@ -898,7 +960,7 @@
       <w:r>
         <w:rPr>
           <w:noProof/>
-          <w:lang w:val="en-US"/>
+          <w:lang w:eastAsia="zh-CN"/>
         </w:rPr>
         <mc:AlternateContent>
           <mc:Choice Requires="wps">
@@ -958,7 +1020,7 @@
               </wp:anchor>
             </w:drawing>
           </mc:Choice>
-          <mc:Fallback xmlns:w16se="http://schemas.microsoft.com/office/word/2015/wordml/symex" xmlns:cx5="http://schemas.microsoft.com/office/drawing/2016/5/11/chartex" xmlns:cx4="http://schemas.microsoft.com/office/drawing/2016/5/10/chartex" xmlns:cx3="http://schemas.microsoft.com/office/drawing/2016/5/9/chartex" xmlns:cx2="http://schemas.microsoft.com/office/drawing/2015/10/21/chartex" xmlns:cx1="http://schemas.microsoft.com/office/drawing/2015/9/8/chartex" xmlns:cx="http://schemas.microsoft.com/office/drawing/2014/chartex">
+          <mc:Fallback>
             <w:pict>
               <v:shape w14:anchorId="17C4FE11" id="Text Box 2" o:spid="_x0000_s1030" type="#_x0000_t202" style="position:absolute;left:0;text-align:left;margin-left:206.75pt;margin-top:56.25pt;width:257.95pt;height:113.4pt;z-index:-251656192;visibility:visible;mso-wrap-style:square;mso-width-percent:0;mso-height-percent:0;mso-wrap-distance-left:9pt;mso-wrap-distance-top:0;mso-wrap-distance-right:9pt;mso-wrap-distance-bottom:0;mso-position-horizontal:right;mso-position-horizontal-relative:margin;mso-position-vertical:absolute;mso-position-vertical-relative:margin;mso-width-percent:0;mso-height-percent:0;mso-width-relative:margin;mso-height-relative:margin;v-text-anchor:top" o:gfxdata="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" filled="f" strokeweight=".5pt">
                 <v:textbox>
@@ -976,7 +1038,7 @@
       <w:r>
         <w:rPr>
           <w:noProof/>
-          <w:lang w:val="en-US"/>
+          <w:lang w:eastAsia="zh-CN"/>
         </w:rPr>
         <mc:AlternateContent>
           <mc:Choice Requires="wps">
@@ -1036,7 +1098,7 @@
               </wp:anchor>
             </w:drawing>
           </mc:Choice>
-          <mc:Fallback xmlns:w16se="http://schemas.microsoft.com/office/word/2015/wordml/symex" xmlns:cx5="http://schemas.microsoft.com/office/drawing/2016/5/11/chartex" xmlns:cx4="http://schemas.microsoft.com/office/drawing/2016/5/10/chartex" xmlns:cx3="http://schemas.microsoft.com/office/drawing/2016/5/9/chartex" xmlns:cx2="http://schemas.microsoft.com/office/drawing/2015/10/21/chartex" xmlns:cx1="http://schemas.microsoft.com/office/drawing/2015/9/8/chartex" xmlns:cx="http://schemas.microsoft.com/office/drawing/2014/chartex">
+          <mc:Fallback>
             <w:pict>
               <v:shape w14:anchorId="34F70B19" id="Text Box 1" o:spid="_x0000_s1031" type="#_x0000_t202" style="position:absolute;left:0;text-align:left;margin-left:0;margin-top:92.25pt;width:257.95pt;height:113.4pt;z-index:251659264;visibility:visible;mso-wrap-style:square;mso-width-percent:0;mso-height-percent:0;mso-wrap-distance-left:9pt;mso-wrap-distance-top:0;mso-wrap-distance-right:9pt;mso-wrap-distance-bottom:0;mso-position-horizontal:left;mso-position-horizontal-relative:margin;mso-position-vertical:absolute;mso-position-vertical-relative:page;mso-width-percent:0;mso-height-percent:0;mso-width-relative:margin;mso-height-relative:margin;v-text-anchor:top" o:gfxdata="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" filled="f" strokecolor="black [3213]" strokeweight=".5pt">
                 <v:textbox>
@@ -1071,7 +1133,7 @@
       <w:r>
         <w:rPr>
           <w:noProof/>
-          <w:lang w:val="en-US"/>
+          <w:lang w:eastAsia="zh-CN"/>
         </w:rPr>
         <mc:AlternateContent>
           <mc:Choice Requires="wps">
@@ -1133,7 +1195,7 @@
               </wp:anchor>
             </w:drawing>
           </mc:Choice>
-          <mc:Fallback xmlns:w16se="http://schemas.microsoft.com/office/word/2015/wordml/symex" xmlns:cx5="http://schemas.microsoft.com/office/drawing/2016/5/11/chartex" xmlns:cx4="http://schemas.microsoft.com/office/drawing/2016/5/10/chartex" xmlns:cx3="http://schemas.microsoft.com/office/drawing/2016/5/9/chartex" xmlns:cx2="http://schemas.microsoft.com/office/drawing/2015/10/21/chartex" xmlns:cx1="http://schemas.microsoft.com/office/drawing/2015/9/8/chartex" xmlns:cx="http://schemas.microsoft.com/office/drawing/2014/chartex">
+          <mc:Fallback>
             <w:pict>
               <v:shape w14:anchorId="2C7E2769" id="Text Box 4" o:spid="_x0000_s1032" type="#_x0000_t202" style="position:absolute;left:0;text-align:left;margin-left:206.75pt;margin-top:225.75pt;width:257.95pt;height:113.4pt;z-index:251662336;visibility:visible;mso-wrap-style:square;mso-width-percent:0;mso-height-percent:0;mso-wrap-distance-left:9pt;mso-wrap-distance-top:0;mso-wrap-distance-right:9pt;mso-wrap-distance-bottom:0;mso-position-horizontal:right;mso-position-horizontal-relative:margin;mso-position-vertical:absolute;mso-position-vertical-relative:page;mso-width-percent:0;mso-height-percent:0;mso-width-relative:margin;mso-height-relative:margin;v-text-anchor:top" o:gfxdata="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" fillcolor="white [3201]" strokeweight=".5pt">
                 <v:textbox>
@@ -1151,7 +1213,7 @@
       <w:r>
         <w:rPr>
           <w:noProof/>
-          <w:lang w:val="en-US"/>
+          <w:lang w:eastAsia="zh-CN"/>
         </w:rPr>
         <mc:AlternateContent>
           <mc:Choice Requires="wps">
@@ -1211,7 +1273,7 @@
               </wp:anchor>
             </w:drawing>
           </mc:Choice>
-          <mc:Fallback xmlns:w16se="http://schemas.microsoft.com/office/word/2015/wordml/symex" xmlns:cx5="http://schemas.microsoft.com/office/drawing/2016/5/11/chartex" xmlns:cx4="http://schemas.microsoft.com/office/drawing/2016/5/10/chartex" xmlns:cx3="http://schemas.microsoft.com/office/drawing/2016/5/9/chartex" xmlns:cx2="http://schemas.microsoft.com/office/drawing/2015/10/21/chartex" xmlns:cx1="http://schemas.microsoft.com/office/drawing/2015/9/8/chartex" xmlns:cx="http://schemas.microsoft.com/office/drawing/2014/chartex">
+          <mc:Fallback>
             <w:pict>
               <v:shape w14:anchorId="5C683B8F" id="Text Box 3" o:spid="_x0000_s1033" type="#_x0000_t202" style="position:absolute;left:0;text-align:left;margin-left:0;margin-top:225.75pt;width:257.95pt;height:113.4pt;z-index:251661312;visibility:visible;mso-wrap-style:square;mso-width-percent:0;mso-height-percent:0;mso-wrap-distance-left:9pt;mso-wrap-distance-top:0;mso-wrap-distance-right:9pt;mso-wrap-distance-bottom:0;mso-position-horizontal:left;mso-position-horizontal-relative:margin;mso-position-vertical:absolute;mso-position-vertical-relative:page;mso-width-percent:0;mso-height-percent:0;mso-width-relative:margin;mso-height-relative:margin;v-text-anchor:top" o:gfxdata="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" filled="f" strokeweight=".5pt">
                 <v:textbox>
@@ -1240,7 +1302,7 @@
           <w:color w:val="2F5496" w:themeColor="accent1" w:themeShade="BF"/>
           <w:sz w:val="28"/>
           <w:szCs w:val="32"/>
-          <w:lang w:val="en-US"/>
+          <w:lang w:eastAsia="zh-CN"/>
         </w:rPr>
         <mc:AlternateContent>
           <mc:Choice Requires="wps">
@@ -1300,7 +1362,7 @@
               </wp:anchor>
             </w:drawing>
           </mc:Choice>
-          <mc:Fallback xmlns:w16se="http://schemas.microsoft.com/office/word/2015/wordml/symex" xmlns:cx5="http://schemas.microsoft.com/office/drawing/2016/5/11/chartex" xmlns:cx4="http://schemas.microsoft.com/office/drawing/2016/5/10/chartex" xmlns:cx3="http://schemas.microsoft.com/office/drawing/2016/5/9/chartex" xmlns:cx2="http://schemas.microsoft.com/office/drawing/2015/10/21/chartex" xmlns:cx1="http://schemas.microsoft.com/office/drawing/2015/9/8/chartex" xmlns:cx="http://schemas.microsoft.com/office/drawing/2014/chartex">
+          <mc:Fallback>
             <w:pict>
               <v:shape w14:anchorId="155D003C" id="Text Box 6" o:spid="_x0000_s1034" type="#_x0000_t202" style="position:absolute;left:0;text-align:left;margin-left:206.75pt;margin-top:360.6pt;width:257.95pt;height:113.4pt;z-index:-251652096;visibility:visible;mso-wrap-style:square;mso-width-percent:0;mso-height-percent:0;mso-wrap-distance-left:9pt;mso-wrap-distance-top:0;mso-wrap-distance-right:9pt;mso-wrap-distance-bottom:0;mso-position-horizontal:right;mso-position-horizontal-relative:margin;mso-position-vertical:absolute;mso-position-vertical-relative:page;mso-width-percent:0;mso-height-percent:0;mso-width-relative:margin;mso-height-relative:margin;v-text-anchor:top" o:gfxdata="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" filled="f" strokeweight=".5pt">
                 <v:textbox>
@@ -1318,7 +1380,7 @@
       <w:r>
         <w:rPr>
           <w:noProof/>
-          <w:lang w:val="en-US"/>
+          <w:lang w:eastAsia="zh-CN"/>
         </w:rPr>
         <mc:AlternateContent>
           <mc:Choice Requires="wps">
@@ -1378,7 +1440,7 @@
               </wp:anchor>
             </w:drawing>
           </mc:Choice>
-          <mc:Fallback xmlns:w16se="http://schemas.microsoft.com/office/word/2015/wordml/symex" xmlns:cx5="http://schemas.microsoft.com/office/drawing/2016/5/11/chartex" xmlns:cx4="http://schemas.microsoft.com/office/drawing/2016/5/10/chartex" xmlns:cx3="http://schemas.microsoft.com/office/drawing/2016/5/9/chartex" xmlns:cx2="http://schemas.microsoft.com/office/drawing/2015/10/21/chartex" xmlns:cx1="http://schemas.microsoft.com/office/drawing/2015/9/8/chartex" xmlns:cx="http://schemas.microsoft.com/office/drawing/2014/chartex">
+          <mc:Fallback>
             <w:pict>
               <v:shape w14:anchorId="1D400E31" id="Text Box 5" o:spid="_x0000_s1035" type="#_x0000_t202" style="position:absolute;left:0;text-align:left;margin-left:0;margin-top:360.7pt;width:257.95pt;height:113.4pt;z-index:251663360;visibility:visible;mso-wrap-style:square;mso-width-percent:0;mso-height-percent:0;mso-wrap-distance-left:9pt;mso-wrap-distance-top:0;mso-wrap-distance-right:9pt;mso-wrap-distance-bottom:0;mso-position-horizontal:absolute;mso-position-horizontal-relative:margin;mso-position-vertical:absolute;mso-position-vertical-relative:page;mso-width-percent:0;mso-height-percent:0;mso-width-relative:margin;mso-height-relative:margin;v-text-anchor:top" o:gfxdata="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" filled="f" strokeweight=".5pt">
                 <v:textbox>
@@ -1405,7 +1467,7 @@
       <w:r>
         <w:rPr>
           <w:noProof/>
-          <w:lang w:val="en-US"/>
+          <w:lang w:eastAsia="zh-CN"/>
         </w:rPr>
         <mc:AlternateContent>
           <mc:Choice Requires="wps">
@@ -1485,7 +1547,7 @@
               </wp:anchor>
             </w:drawing>
           </mc:Choice>
-          <mc:Fallback xmlns:w16se="http://schemas.microsoft.com/office/word/2015/wordml/symex" xmlns:cx5="http://schemas.microsoft.com/office/drawing/2016/5/11/chartex" xmlns:cx4="http://schemas.microsoft.com/office/drawing/2016/5/10/chartex" xmlns:cx3="http://schemas.microsoft.com/office/drawing/2016/5/9/chartex" xmlns:cx2="http://schemas.microsoft.com/office/drawing/2015/10/21/chartex" xmlns:cx1="http://schemas.microsoft.com/office/drawing/2015/9/8/chartex" xmlns:cx="http://schemas.microsoft.com/office/drawing/2014/chartex">
+          <mc:Fallback>
             <w:pict>
               <v:shape w14:anchorId="72739747" id="Text Box 36" o:spid="_x0000_s1036" type="#_x0000_t202" style="position:absolute;left:0;text-align:left;margin-left:286.5pt;margin-top:11.55pt;width:143.25pt;height:91.5pt;z-index:251697152;visibility:visible;mso-wrap-style:square;mso-width-percent:0;mso-height-percent:0;mso-wrap-distance-left:9pt;mso-wrap-distance-top:0;mso-wrap-distance-right:9pt;mso-wrap-distance-bottom:0;mso-position-horizontal:absolute;mso-position-horizontal-relative:text;mso-position-vertical:absolute;mso-position-vertical-relative:text;mso-width-percent:0;mso-height-percent:0;mso-width-relative:margin;mso-height-relative:margin;v-text-anchor:top" o:gfxdata="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" filled="f" strokecolor="white [3212]" strokeweight=".5pt">
                 <v:textbox>
@@ -1524,7 +1586,7 @@
       <w:r>
         <w:rPr>
           <w:noProof/>
-          <w:lang w:val="en-US"/>
+          <w:lang w:eastAsia="zh-CN"/>
         </w:rPr>
         <mc:AlternateContent>
           <mc:Choice Requires="wps">
@@ -1692,7 +1754,7 @@
               </wp:anchor>
             </w:drawing>
           </mc:Choice>
-          <mc:Fallback xmlns:w16se="http://schemas.microsoft.com/office/word/2015/wordml/symex" xmlns:cx5="http://schemas.microsoft.com/office/drawing/2016/5/11/chartex" xmlns:cx4="http://schemas.microsoft.com/office/drawing/2016/5/10/chartex" xmlns:cx3="http://schemas.microsoft.com/office/drawing/2016/5/9/chartex" xmlns:cx2="http://schemas.microsoft.com/office/drawing/2015/10/21/chartex" xmlns:cx1="http://schemas.microsoft.com/office/drawing/2015/9/8/chartex" xmlns:cx="http://schemas.microsoft.com/office/drawing/2014/chartex">
+          <mc:Fallback>
             <w:pict>
               <v:shape w14:anchorId="7A0FAFF4" id="Text Box 37" o:spid="_x0000_s1037" type="#_x0000_t202" style="position:absolute;left:0;text-align:left;margin-left:444.75pt;margin-top:10.05pt;width:88.45pt;height:110.25pt;z-index:251699200;visibility:visible;mso-wrap-style:square;mso-width-percent:0;mso-height-percent:0;mso-wrap-distance-left:9pt;mso-wrap-distance-top:0;mso-wrap-distance-right:9pt;mso-wrap-distance-bottom:0;mso-position-horizontal:absolute;mso-position-horizontal-relative:margin;mso-position-vertical:absolute;mso-position-vertical-relative:text;mso-width-percent:0;mso-height-percent:0;mso-width-relative:margin;mso-height-relative:margin;v-text-anchor:top" o:gfxdata="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" filled="f" strokecolor="white [3212]" strokeweight=".5pt">
                 <v:textbox>
@@ -1817,7 +1879,7 @@
       <w:r>
         <w:rPr>
           <w:noProof/>
-          <w:lang w:val="en-US"/>
+          <w:lang w:eastAsia="zh-CN"/>
         </w:rPr>
         <mc:AlternateContent>
           <mc:Choice Requires="wps">
@@ -1892,11 +1954,11 @@
                             </w:pPr>
                             <w:r>
                               <w:rPr>
-                                <w:color w:val="00B0F0"/>
-                                <w:sz w:val="26"/>
-                                <w:szCs w:val="26"/>
-                              </w:rPr>
-                              <w:t>Minor</w:t>
+                                <w:color w:val="FFC000" w:themeColor="accent4"/>
+                                <w:sz w:val="26"/>
+                                <w:szCs w:val="26"/>
+                              </w:rPr>
+                              <w:t>Moderate</w:t>
                             </w:r>
                             <w:r>
                               <w:rPr>
@@ -2001,8 +2063,6 @@
                               </w:rPr>
                               <w:t>Significant</w:t>
                             </w:r>
-                            <w:bookmarkStart w:id="0" w:name="_GoBack"/>
-                            <w:bookmarkEnd w:id="0"/>
                           </w:p>
                         </w:txbxContent>
                       </wps:txbx>
@@ -2065,11 +2125,11 @@
                       </w:pPr>
                       <w:r>
                         <w:rPr>
-                          <w:color w:val="00B0F0"/>
-                          <w:sz w:val="26"/>
-                          <w:szCs w:val="26"/>
-                        </w:rPr>
-                        <w:t>Minor</w:t>
+                          <w:color w:val="FFC000" w:themeColor="accent4"/>
+                          <w:sz w:val="26"/>
+                          <w:szCs w:val="26"/>
+                        </w:rPr>
+                        <w:t>Moderate</w:t>
                       </w:r>
                       <w:r>
                         <w:rPr>
@@ -2174,8 +2234,6 @@
                         </w:rPr>
                         <w:t>Significant</w:t>
                       </w:r>
-                      <w:bookmarkStart w:id="1" w:name="_GoBack"/>
-                      <w:bookmarkEnd w:id="1"/>
                     </w:p>
                   </w:txbxContent>
                 </v:textbox>
@@ -2187,7 +2245,7 @@
       <w:r>
         <w:rPr>
           <w:noProof/>
-          <w:lang w:val="en-US"/>
+          <w:lang w:eastAsia="zh-CN"/>
         </w:rPr>
         <mc:AlternateContent>
           <mc:Choice Requires="wps">
@@ -2267,7 +2325,7 @@
               </wp:anchor>
             </w:drawing>
           </mc:Choice>
-          <mc:Fallback xmlns:w16se="http://schemas.microsoft.com/office/word/2015/wordml/symex" xmlns:cx5="http://schemas.microsoft.com/office/drawing/2016/5/11/chartex" xmlns:cx4="http://schemas.microsoft.com/office/drawing/2016/5/10/chartex" xmlns:cx3="http://schemas.microsoft.com/office/drawing/2016/5/9/chartex" xmlns:cx2="http://schemas.microsoft.com/office/drawing/2015/10/21/chartex" xmlns:cx1="http://schemas.microsoft.com/office/drawing/2015/9/8/chartex" xmlns:cx="http://schemas.microsoft.com/office/drawing/2014/chartex">
+          <mc:Fallback>
             <w:pict>
               <v:shape w14:anchorId="29D96EC6" id="Text Box 24" o:spid="_x0000_s1039" type="#_x0000_t202" style="position:absolute;left:0;text-align:left;margin-left:11.2pt;margin-top:14.55pt;width:131.25pt;height:105.75pt;z-index:251672576;visibility:visible;mso-wrap-style:square;mso-width-percent:0;mso-height-percent:0;mso-wrap-distance-left:9pt;mso-wrap-distance-top:0;mso-wrap-distance-right:9pt;mso-wrap-distance-bottom:0;mso-position-horizontal:absolute;mso-position-horizontal-relative:text;mso-position-vertical:absolute;mso-position-vertical-relative:text;mso-width-percent:0;mso-height-percent:0;mso-width-relative:margin;mso-height-relative:margin;v-text-anchor:top" o:gfxdata="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" filled="f" strokecolor="white [3212]" strokeweight=".5pt">
                 <v:textbox>
@@ -2311,7 +2369,7 @@
       <w:r>
         <w:rPr>
           <w:noProof/>
-          <w:lang w:val="en-US"/>
+          <w:lang w:eastAsia="zh-CN"/>
         </w:rPr>
         <mc:AlternateContent>
           <mc:Choice Requires="wps">
@@ -2371,7 +2429,7 @@
               </wp:anchor>
             </w:drawing>
           </mc:Choice>
-          <mc:Fallback xmlns:w16se="http://schemas.microsoft.com/office/word/2015/wordml/symex" xmlns:cx5="http://schemas.microsoft.com/office/drawing/2016/5/11/chartex" xmlns:cx4="http://schemas.microsoft.com/office/drawing/2016/5/10/chartex" xmlns:cx3="http://schemas.microsoft.com/office/drawing/2016/5/9/chartex" xmlns:cx2="http://schemas.microsoft.com/office/drawing/2015/10/21/chartex" xmlns:cx1="http://schemas.microsoft.com/office/drawing/2015/9/8/chartex" xmlns:cx="http://schemas.microsoft.com/office/drawing/2014/chartex">
+          <mc:Fallback>
             <w:pict>
               <v:shape w14:anchorId="69EE12AC" id="Text Box 7" o:spid="_x0000_s1040" type="#_x0000_t202" style="position:absolute;left:0;text-align:left;margin-left:0;margin-top:496.5pt;width:257.95pt;height:113.4pt;z-index:251665408;visibility:visible;mso-wrap-style:square;mso-width-percent:0;mso-height-percent:0;mso-wrap-distance-left:9pt;mso-wrap-distance-top:0;mso-wrap-distance-right:9pt;mso-wrap-distance-bottom:0;mso-position-horizontal:left;mso-position-horizontal-relative:margin;mso-position-vertical:absolute;mso-position-vertical-relative:page;mso-width-percent:0;mso-height-percent:0;mso-width-relative:margin;mso-height-relative:margin;v-text-anchor:top" o:gfxdata="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" filled="f" strokeweight=".5pt">
                 <v:textbox>
@@ -2394,7 +2452,7 @@
         <w:jc w:val="center"/>
       </w:pPr>
     </w:p>
-    <w:bookmarkStart w:id="2" w:name="_Toc473943084"/>
+    <w:bookmarkStart w:id="0" w:name="_Toc473943084"/>
     <w:p>
       <w:pPr>
         <w:pStyle w:val="Heading1"/>
@@ -2408,7 +2466,7 @@
         <w:rPr>
           <w:noProof/>
           <w:sz w:val="28"/>
-          <w:lang w:val="en-US"/>
+          <w:lang w:eastAsia="zh-CN"/>
         </w:rPr>
         <mc:AlternateContent>
           <mc:Choice Requires="wps">
@@ -2468,7 +2526,7 @@
               </wp:anchor>
             </w:drawing>
           </mc:Choice>
-          <mc:Fallback xmlns:w16se="http://schemas.microsoft.com/office/word/2015/wordml/symex" xmlns:cx5="http://schemas.microsoft.com/office/drawing/2016/5/11/chartex" xmlns:cx4="http://schemas.microsoft.com/office/drawing/2016/5/10/chartex" xmlns:cx3="http://schemas.microsoft.com/office/drawing/2016/5/9/chartex" xmlns:cx2="http://schemas.microsoft.com/office/drawing/2015/10/21/chartex" xmlns:cx1="http://schemas.microsoft.com/office/drawing/2015/9/8/chartex" xmlns:cx="http://schemas.microsoft.com/office/drawing/2014/chartex">
+          <mc:Fallback>
             <w:pict>
               <v:shape w14:anchorId="12B29155" id="Text Box 9" o:spid="_x0000_s1041" type="#_x0000_t202" style="position:absolute;left:0;text-align:left;margin-left:0;margin-top:632.75pt;width:257.95pt;height:113.4pt;z-index:251667456;visibility:visible;mso-wrap-style:square;mso-width-percent:0;mso-height-percent:0;mso-wrap-distance-left:9pt;mso-wrap-distance-top:0;mso-wrap-distance-right:9pt;mso-wrap-distance-bottom:0;mso-position-horizontal:left;mso-position-horizontal-relative:margin;mso-position-vertical:absolute;mso-position-vertical-relative:page;mso-width-percent:0;mso-height-percent:0;mso-width-relative:margin;mso-height-relative:margin;v-text-anchor:top" o:gfxdata="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" filled="f" strokeweight=".5pt">
                 <v:textbox>
@@ -2487,7 +2545,7 @@
         <w:rPr>
           <w:noProof/>
           <w:sz w:val="28"/>
-          <w:lang w:val="en-US"/>
+          <w:lang w:eastAsia="zh-CN"/>
         </w:rPr>
         <mc:AlternateContent>
           <mc:Choice Requires="wps">
@@ -2547,7 +2605,7 @@
               </wp:anchor>
             </w:drawing>
           </mc:Choice>
-          <mc:Fallback xmlns:w16se="http://schemas.microsoft.com/office/word/2015/wordml/symex" xmlns:cx5="http://schemas.microsoft.com/office/drawing/2016/5/11/chartex" xmlns:cx4="http://schemas.microsoft.com/office/drawing/2016/5/10/chartex" xmlns:cx3="http://schemas.microsoft.com/office/drawing/2016/5/9/chartex" xmlns:cx2="http://schemas.microsoft.com/office/drawing/2015/10/21/chartex" xmlns:cx1="http://schemas.microsoft.com/office/drawing/2015/9/8/chartex" xmlns:cx="http://schemas.microsoft.com/office/drawing/2014/chartex">
+          <mc:Fallback>
             <w:pict>
               <v:shape w14:anchorId="6FD69416" id="Text Box 10" o:spid="_x0000_s1042" type="#_x0000_t202" style="position:absolute;left:0;text-align:left;margin-left:280.5pt;margin-top:633.6pt;width:257.95pt;height:113.4pt;z-index:251668480;visibility:visible;mso-wrap-style:square;mso-width-percent:0;mso-height-percent:0;mso-wrap-distance-left:9pt;mso-wrap-distance-top:0;mso-wrap-distance-right:9pt;mso-wrap-distance-bottom:0;mso-position-horizontal:absolute;mso-position-horizontal-relative:margin;mso-position-vertical:absolute;mso-position-vertical-relative:page;mso-width-percent:0;mso-height-percent:0;mso-width-relative:margin;mso-height-relative:margin;v-text-anchor:top" o:gfxdata="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" filled="f" strokeweight=".5pt">
                 <v:textbox>
@@ -2562,14 +2620,14 @@
           </mc:Fallback>
         </mc:AlternateContent>
       </w:r>
-      <w:bookmarkEnd w:id="2"/>
+      <w:bookmarkEnd w:id="0"/>
     </w:p>
     <w:p/>
     <w:p>
       <w:r>
         <w:rPr>
           <w:noProof/>
-          <w:lang w:val="en-US"/>
+          <w:lang w:eastAsia="zh-CN"/>
         </w:rPr>
         <mc:AlternateContent>
           <mc:Choice Requires="wps">
@@ -2711,10 +2769,608 @@
       <w:pPr>
         <w:jc w:val="center"/>
       </w:pPr>
+      <w:bookmarkStart w:id="1" w:name="_GoBack"/>
+      <w:bookmarkEnd w:id="1"/>
       <w:r>
         <w:rPr>
           <w:noProof/>
-          <w:lang w:val="en-US"/>
+          <w:lang w:eastAsia="zh-CN"/>
+        </w:rPr>
+        <mc:AlternateContent>
+          <mc:Choice Requires="wps">
+            <w:drawing>
+              <wp:anchor distT="0" distB="0" distL="114300" distR="114300" simplePos="0" relativeHeight="251703296" behindDoc="0" locked="0" layoutInCell="1" allowOverlap="1" wp14:anchorId="137CE72D" wp14:editId="39BD5EC6">
+                <wp:simplePos x="0" y="0"/>
+                <wp:positionH relativeFrom="column">
+                  <wp:posOffset>5645888</wp:posOffset>
+                </wp:positionH>
+                <wp:positionV relativeFrom="paragraph">
+                  <wp:posOffset>1738984</wp:posOffset>
+                </wp:positionV>
+                <wp:extent cx="1066800" cy="1531089"/>
+                <wp:effectExtent l="0" t="0" r="19050" b="12065"/>
+                <wp:wrapNone/>
+                <wp:docPr id="39" name="Text Box 39"/>
+                <wp:cNvGraphicFramePr/>
+                <a:graphic xmlns:a="http://schemas.openxmlformats.org/drawingml/2006/main">
+                  <a:graphicData uri="http://schemas.microsoft.com/office/word/2010/wordprocessingShape">
+                    <wps:wsp>
+                      <wps:cNvSpPr txBox="1"/>
+                      <wps:spPr>
+                        <a:xfrm>
+                          <a:off x="0" y="0"/>
+                          <a:ext cx="1066800" cy="1531089"/>
+                        </a:xfrm>
+                        <a:prstGeom prst="rect">
+                          <a:avLst/>
+                        </a:prstGeom>
+                        <a:noFill/>
+                        <a:ln w="6350">
+                          <a:solidFill>
+                            <a:schemeClr val="bg1"/>
+                          </a:solidFill>
+                        </a:ln>
+                      </wps:spPr>
+                      <wps:txbx>
+                        <w:txbxContent>
+                          <w:p>
+                            <w:pPr>
+                              <w:jc w:val="center"/>
+                              <w:rPr>
+                                <w:color w:val="FFC000"/>
+                                <w:sz w:val="26"/>
+                                <w:szCs w:val="26"/>
+                              </w:rPr>
+                            </w:pPr>
+                            <w:r>
+                              <w:rPr>
+                                <w:rStyle w:val="Heading1Char"/>
+                                <w:sz w:val="26"/>
+                                <w:szCs w:val="26"/>
+                              </w:rPr>
+                              <w:t>Probability</w:t>
+                            </w:r>
+                            <w:r>
+                              <w:rPr>
+                                <w:sz w:val="26"/>
+                                <w:szCs w:val="26"/>
+                              </w:rPr>
+                              <w:t xml:space="preserve">: </w:t>
+                            </w:r>
+                            <w:r>
+                              <w:rPr>
+                                <w:color w:val="FF0000"/>
+                                <w:sz w:val="26"/>
+                                <w:szCs w:val="26"/>
+                                <w:shd w:val="clear" w:color="auto" w:fill="FFFFFF"/>
+                              </w:rPr>
+                              <w:t>Severe</w:t>
+                            </w:r>
+                            <w:r>
+                              <w:rPr>
+                                <w:color w:val="FFC000" w:themeColor="accent4"/>
+                                <w:sz w:val="26"/>
+                                <w:szCs w:val="26"/>
+                              </w:rPr>
+                              <w:t xml:space="preserve">                </w:t>
+                            </w:r>
+                            <w:r>
+                              <w:rPr>
+                                <w:rStyle w:val="Heading1Char"/>
+                                <w:sz w:val="26"/>
+                                <w:szCs w:val="26"/>
+                              </w:rPr>
+                              <w:t>Impact</w:t>
+                            </w:r>
+                            <w:r>
+                              <w:rPr>
+                                <w:color w:val="FFC000"/>
+                                <w:sz w:val="26"/>
+                                <w:szCs w:val="26"/>
+                              </w:rPr>
+                              <w:t xml:space="preserve"> </w:t>
+                            </w:r>
+                            <w:r>
+                              <w:rPr>
+                                <w:color w:val="FFC000"/>
+                                <w:sz w:val="26"/>
+                                <w:szCs w:val="26"/>
+                              </w:rPr>
+                              <w:t>Moderate</w:t>
+                            </w:r>
+                            <w:r>
+                              <w:rPr>
+                                <w:color w:val="FFC000" w:themeColor="accent4"/>
+                                <w:sz w:val="26"/>
+                                <w:szCs w:val="26"/>
+                              </w:rPr>
+                              <w:t xml:space="preserve">              </w:t>
+                            </w:r>
+                            <w:r>
+                              <w:rPr>
+                                <w:sz w:val="26"/>
+                                <w:szCs w:val="26"/>
+                              </w:rPr>
+                              <w:t xml:space="preserve"> </w:t>
+                            </w:r>
+                            <w:r>
+                              <w:rPr>
+                                <w:rStyle w:val="Heading1Char"/>
+                                <w:sz w:val="26"/>
+                                <w:szCs w:val="26"/>
+                              </w:rPr>
+                              <w:t>Priority</w:t>
+                            </w:r>
+                            <w:r>
+                              <w:rPr>
+                                <w:sz w:val="26"/>
+                                <w:szCs w:val="26"/>
+                              </w:rPr>
+                              <w:t xml:space="preserve">: </w:t>
+                            </w:r>
+                            <w:r>
+                              <w:rPr>
+                                <w:color w:val="ED7D31" w:themeColor="accent2"/>
+                                <w:sz w:val="26"/>
+                                <w:szCs w:val="26"/>
+                              </w:rPr>
+                              <w:t>Significant</w:t>
+                            </w:r>
+                          </w:p>
+                        </w:txbxContent>
+                      </wps:txbx>
+                      <wps:bodyPr rot="0" spcFirstLastPara="0" vertOverflow="overflow" horzOverflow="overflow" vert="horz" wrap="square" lIns="91440" tIns="45720" rIns="91440" bIns="45720" numCol="1" spcCol="0" rtlCol="0" fromWordArt="0" anchor="t" anchorCtr="0" forceAA="0" compatLnSpc="1">
+                        <a:prstTxWarp prst="textNoShape">
+                          <a:avLst/>
+                        </a:prstTxWarp>
+                        <a:noAutofit/>
+                      </wps:bodyPr>
+                    </wps:wsp>
+                  </a:graphicData>
+                </a:graphic>
+                <wp14:sizeRelH relativeFrom="margin">
+                  <wp14:pctWidth>0</wp14:pctWidth>
+                </wp14:sizeRelH>
+                <wp14:sizeRelV relativeFrom="margin">
+                  <wp14:pctHeight>0</wp14:pctHeight>
+                </wp14:sizeRelV>
+              </wp:anchor>
+            </w:drawing>
+          </mc:Choice>
+          <mc:Fallback>
+            <w:pict>
+              <v:shape w14:anchorId="137CE72D" id="Text Box 39" o:spid="_x0000_s1044" type="#_x0000_t202" style="position:absolute;left:0;text-align:left;margin-left:444.55pt;margin-top:136.95pt;width:84pt;height:120.55pt;z-index:251703296;visibility:visible;mso-wrap-style:square;mso-width-percent:0;mso-height-percent:0;mso-wrap-distance-left:9pt;mso-wrap-distance-top:0;mso-wrap-distance-right:9pt;mso-wrap-distance-bottom:0;mso-position-horizontal:absolute;mso-position-horizontal-relative:text;mso-position-vertical:absolute;mso-position-vertical-relative:text;mso-width-percent:0;mso-height-percent:0;mso-width-relative:margin;mso-height-relative:margin;v-text-anchor:top" o:gfxdata="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" filled="f" strokecolor="white [3212]" strokeweight=".5pt">
+                <v:textbox>
+                  <w:txbxContent>
+                    <w:p>
+                      <w:pPr>
+                        <w:jc w:val="center"/>
+                        <w:rPr>
+                          <w:color w:val="FFC000"/>
+                          <w:sz w:val="26"/>
+                          <w:szCs w:val="26"/>
+                        </w:rPr>
+                      </w:pPr>
+                      <w:r>
+                        <w:rPr>
+                          <w:rStyle w:val="Heading1Char"/>
+                          <w:sz w:val="26"/>
+                          <w:szCs w:val="26"/>
+                        </w:rPr>
+                        <w:t>Probability</w:t>
+                      </w:r>
+                      <w:r>
+                        <w:rPr>
+                          <w:sz w:val="26"/>
+                          <w:szCs w:val="26"/>
+                        </w:rPr>
+                        <w:t xml:space="preserve">: </w:t>
+                      </w:r>
+                      <w:r>
+                        <w:rPr>
+                          <w:color w:val="FF0000"/>
+                          <w:sz w:val="26"/>
+                          <w:szCs w:val="26"/>
+                          <w:shd w:val="clear" w:color="auto" w:fill="FFFFFF"/>
+                        </w:rPr>
+                        <w:t>Severe</w:t>
+                      </w:r>
+                      <w:r>
+                        <w:rPr>
+                          <w:color w:val="FFC000" w:themeColor="accent4"/>
+                          <w:sz w:val="26"/>
+                          <w:szCs w:val="26"/>
+                        </w:rPr>
+                        <w:t xml:space="preserve">                </w:t>
+                      </w:r>
+                      <w:r>
+                        <w:rPr>
+                          <w:rStyle w:val="Heading1Char"/>
+                          <w:sz w:val="26"/>
+                          <w:szCs w:val="26"/>
+                        </w:rPr>
+                        <w:t>Impact</w:t>
+                      </w:r>
+                      <w:r>
+                        <w:rPr>
+                          <w:color w:val="FFC000"/>
+                          <w:sz w:val="26"/>
+                          <w:szCs w:val="26"/>
+                        </w:rPr>
+                        <w:t xml:space="preserve"> </w:t>
+                      </w:r>
+                      <w:r>
+                        <w:rPr>
+                          <w:color w:val="FFC000"/>
+                          <w:sz w:val="26"/>
+                          <w:szCs w:val="26"/>
+                        </w:rPr>
+                        <w:t>Moderate</w:t>
+                      </w:r>
+                      <w:r>
+                        <w:rPr>
+                          <w:color w:val="FFC000" w:themeColor="accent4"/>
+                          <w:sz w:val="26"/>
+                          <w:szCs w:val="26"/>
+                        </w:rPr>
+                        <w:t xml:space="preserve">              </w:t>
+                      </w:r>
+                      <w:r>
+                        <w:rPr>
+                          <w:sz w:val="26"/>
+                          <w:szCs w:val="26"/>
+                        </w:rPr>
+                        <w:t xml:space="preserve"> </w:t>
+                      </w:r>
+                      <w:r>
+                        <w:rPr>
+                          <w:rStyle w:val="Heading1Char"/>
+                          <w:sz w:val="26"/>
+                          <w:szCs w:val="26"/>
+                        </w:rPr>
+                        <w:t>Priority</w:t>
+                      </w:r>
+                      <w:r>
+                        <w:rPr>
+                          <w:sz w:val="26"/>
+                          <w:szCs w:val="26"/>
+                        </w:rPr>
+                        <w:t xml:space="preserve">: </w:t>
+                      </w:r>
+                      <w:r>
+                        <w:rPr>
+                          <w:color w:val="ED7D31" w:themeColor="accent2"/>
+                          <w:sz w:val="26"/>
+                          <w:szCs w:val="26"/>
+                        </w:rPr>
+                        <w:t>Significant</w:t>
+                      </w:r>
+                    </w:p>
+                  </w:txbxContent>
+                </v:textbox>
+              </v:shape>
+            </w:pict>
+          </mc:Fallback>
+        </mc:AlternateContent>
+      </w:r>
+      <w:r>
+        <w:rPr>
+          <w:noProof/>
+          <w:lang w:eastAsia="zh-CN"/>
+        </w:rPr>
+        <mc:AlternateContent>
+          <mc:Choice Requires="wps">
+            <w:drawing>
+              <wp:anchor distT="0" distB="0" distL="114300" distR="114300" simplePos="0" relativeHeight="251682816" behindDoc="0" locked="0" layoutInCell="1" allowOverlap="1" wp14:anchorId="202D45FF" wp14:editId="03E31318">
+                <wp:simplePos x="0" y="0"/>
+                <wp:positionH relativeFrom="column">
+                  <wp:posOffset>1913860</wp:posOffset>
+                </wp:positionH>
+                <wp:positionV relativeFrom="paragraph">
+                  <wp:posOffset>48408</wp:posOffset>
+                </wp:positionV>
+                <wp:extent cx="1304290" cy="1446028"/>
+                <wp:effectExtent l="0" t="0" r="10160" b="20955"/>
+                <wp:wrapNone/>
+                <wp:docPr id="29" name="Text Box 29"/>
+                <wp:cNvGraphicFramePr/>
+                <a:graphic xmlns:a="http://schemas.openxmlformats.org/drawingml/2006/main">
+                  <a:graphicData uri="http://schemas.microsoft.com/office/word/2010/wordprocessingShape">
+                    <wps:wsp>
+                      <wps:cNvSpPr txBox="1"/>
+                      <wps:spPr>
+                        <a:xfrm>
+                          <a:off x="0" y="0"/>
+                          <a:ext cx="1304290" cy="1446028"/>
+                        </a:xfrm>
+                        <a:prstGeom prst="rect">
+                          <a:avLst/>
+                        </a:prstGeom>
+                        <a:noFill/>
+                        <a:ln w="6350">
+                          <a:solidFill>
+                            <a:schemeClr val="bg1"/>
+                          </a:solidFill>
+                        </a:ln>
+                      </wps:spPr>
+                      <wps:txbx>
+                        <w:txbxContent>
+                          <w:p>
+                            <w:pPr>
+                              <w:spacing w:after="0"/>
+                              <w:jc w:val="center"/>
+                              <w:rPr>
+                                <w:sz w:val="26"/>
+                                <w:szCs w:val="26"/>
+                              </w:rPr>
+                            </w:pPr>
+                            <w:r>
+                              <w:rPr>
+                                <w:rStyle w:val="Heading1Char"/>
+                                <w:sz w:val="26"/>
+                                <w:szCs w:val="26"/>
+                              </w:rPr>
+                              <w:t>Probability</w:t>
+                            </w:r>
+                            <w:r>
+                              <w:rPr>
+                                <w:sz w:val="26"/>
+                                <w:szCs w:val="26"/>
+                              </w:rPr>
+                              <w:t xml:space="preserve">: </w:t>
+                            </w:r>
+                            <w:r>
+                              <w:rPr>
+                                <w:color w:val="FFC000"/>
+                                <w:sz w:val="26"/>
+                                <w:szCs w:val="26"/>
+                              </w:rPr>
+                              <w:t xml:space="preserve">Moderate </w:t>
+                            </w:r>
+                            <w:r>
+                              <w:rPr>
+                                <w:color w:val="FFC000" w:themeColor="accent4"/>
+                                <w:sz w:val="26"/>
+                                <w:szCs w:val="26"/>
+                              </w:rPr>
+                              <w:t xml:space="preserve">           </w:t>
+                            </w:r>
+                            <w:r>
+                              <w:rPr>
+                                <w:sz w:val="26"/>
+                                <w:szCs w:val="26"/>
+                              </w:rPr>
+                              <w:t xml:space="preserve"> </w:t>
+                            </w:r>
+                            <w:r>
+                              <w:rPr>
+                                <w:rStyle w:val="Heading1Char"/>
+                                <w:sz w:val="26"/>
+                                <w:szCs w:val="26"/>
+                              </w:rPr>
+                              <w:t>Impact</w:t>
+                            </w:r>
+                            <w:r>
+                              <w:rPr>
+                                <w:sz w:val="26"/>
+                                <w:szCs w:val="26"/>
+                              </w:rPr>
+                              <w:t xml:space="preserve">: </w:t>
+                            </w:r>
+                            <w:r>
+                              <w:rPr>
+                                <w:color w:val="ED7D31" w:themeColor="accent2"/>
+                                <w:sz w:val="26"/>
+                                <w:szCs w:val="26"/>
+                              </w:rPr>
+                              <w:t>Significant</w:t>
+                            </w:r>
+                            <w:r>
+                              <w:rPr>
+                                <w:color w:val="FFC000" w:themeColor="accent4"/>
+                                <w:sz w:val="26"/>
+                                <w:szCs w:val="26"/>
+                              </w:rPr>
+                              <w:t xml:space="preserve">           </w:t>
+                            </w:r>
+                            <w:r>
+                              <w:rPr>
+                                <w:sz w:val="26"/>
+                                <w:szCs w:val="26"/>
+                              </w:rPr>
+                              <w:t xml:space="preserve"> </w:t>
+                            </w:r>
+                            <w:r>
+                              <w:rPr>
+                                <w:rStyle w:val="Heading1Char"/>
+                                <w:sz w:val="26"/>
+                                <w:szCs w:val="26"/>
+                              </w:rPr>
+                              <w:t>Priority</w:t>
+                            </w:r>
+                            <w:r>
+                              <w:rPr>
+                                <w:sz w:val="26"/>
+                                <w:szCs w:val="26"/>
+                              </w:rPr>
+                              <w:t xml:space="preserve">: </w:t>
+                            </w:r>
+                          </w:p>
+                          <w:p>
+                            <w:pPr>
+                              <w:jc w:val="center"/>
+                              <w:rPr>
+                                <w:color w:val="FFC000"/>
+                                <w:sz w:val="26"/>
+                                <w:szCs w:val="26"/>
+                              </w:rPr>
+                            </w:pPr>
+                            <w:r>
+                              <w:rPr>
+                                <w:color w:val="FF0000"/>
+                                <w:sz w:val="26"/>
+                                <w:szCs w:val="26"/>
+                                <w:shd w:val="clear" w:color="auto" w:fill="FFFFFF"/>
+                              </w:rPr>
+                              <w:t>Severe</w:t>
+                            </w:r>
+                          </w:p>
+                        </w:txbxContent>
+                      </wps:txbx>
+                      <wps:bodyPr rot="0" spcFirstLastPara="0" vertOverflow="overflow" horzOverflow="overflow" vert="horz" wrap="square" lIns="91440" tIns="45720" rIns="91440" bIns="45720" numCol="1" spcCol="0" rtlCol="0" fromWordArt="0" anchor="t" anchorCtr="0" forceAA="0" compatLnSpc="1">
+                        <a:prstTxWarp prst="textNoShape">
+                          <a:avLst/>
+                        </a:prstTxWarp>
+                        <a:noAutofit/>
+                      </wps:bodyPr>
+                    </wps:wsp>
+                  </a:graphicData>
+                </a:graphic>
+                <wp14:sizeRelH relativeFrom="margin">
+                  <wp14:pctWidth>0</wp14:pctWidth>
+                </wp14:sizeRelH>
+                <wp14:sizeRelV relativeFrom="margin">
+                  <wp14:pctHeight>0</wp14:pctHeight>
+                </wp14:sizeRelV>
+              </wp:anchor>
+            </w:drawing>
+          </mc:Choice>
+          <mc:Fallback>
+            <w:pict>
+              <v:shape w14:anchorId="202D45FF" id="Text Box 29" o:spid="_x0000_s1045" type="#_x0000_t202" style="position:absolute;left:0;text-align:left;margin-left:150.7pt;margin-top:3.8pt;width:102.7pt;height:113.85pt;z-index:251682816;visibility:visible;mso-wrap-style:square;mso-width-percent:0;mso-height-percent:0;mso-wrap-distance-left:9pt;mso-wrap-distance-top:0;mso-wrap-distance-right:9pt;mso-wrap-distance-bottom:0;mso-position-horizontal:absolute;mso-position-horizontal-relative:text;mso-position-vertical:absolute;mso-position-vertical-relative:text;mso-width-percent:0;mso-height-percent:0;mso-width-relative:margin;mso-height-relative:margin;v-text-anchor:top" o:gfxdata="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" filled="f" strokecolor="white [3212]" strokeweight=".5pt">
+                <v:textbox>
+                  <w:txbxContent>
+                    <w:p>
+                      <w:pPr>
+                        <w:spacing w:after="0"/>
+                        <w:jc w:val="center"/>
+                        <w:rPr>
+                          <w:sz w:val="26"/>
+                          <w:szCs w:val="26"/>
+                        </w:rPr>
+                      </w:pPr>
+                      <w:r>
+                        <w:rPr>
+                          <w:rStyle w:val="Heading1Char"/>
+                          <w:sz w:val="26"/>
+                          <w:szCs w:val="26"/>
+                        </w:rPr>
+                        <w:t>Probability</w:t>
+                      </w:r>
+                      <w:r>
+                        <w:rPr>
+                          <w:sz w:val="26"/>
+                          <w:szCs w:val="26"/>
+                        </w:rPr>
+                        <w:t xml:space="preserve">: </w:t>
+                      </w:r>
+                      <w:r>
+                        <w:rPr>
+                          <w:color w:val="FFC000"/>
+                          <w:sz w:val="26"/>
+                          <w:szCs w:val="26"/>
+                        </w:rPr>
+                        <w:t xml:space="preserve">Moderate </w:t>
+                      </w:r>
+                      <w:r>
+                        <w:rPr>
+                          <w:color w:val="FFC000" w:themeColor="accent4"/>
+                          <w:sz w:val="26"/>
+                          <w:szCs w:val="26"/>
+                        </w:rPr>
+                        <w:t xml:space="preserve">           </w:t>
+                      </w:r>
+                      <w:r>
+                        <w:rPr>
+                          <w:sz w:val="26"/>
+                          <w:szCs w:val="26"/>
+                        </w:rPr>
+                        <w:t xml:space="preserve"> </w:t>
+                      </w:r>
+                      <w:r>
+                        <w:rPr>
+                          <w:rStyle w:val="Heading1Char"/>
+                          <w:sz w:val="26"/>
+                          <w:szCs w:val="26"/>
+                        </w:rPr>
+                        <w:t>Impact</w:t>
+                      </w:r>
+                      <w:r>
+                        <w:rPr>
+                          <w:sz w:val="26"/>
+                          <w:szCs w:val="26"/>
+                        </w:rPr>
+                        <w:t xml:space="preserve">: </w:t>
+                      </w:r>
+                      <w:r>
+                        <w:rPr>
+                          <w:color w:val="ED7D31" w:themeColor="accent2"/>
+                          <w:sz w:val="26"/>
+                          <w:szCs w:val="26"/>
+                        </w:rPr>
+                        <w:t>Significant</w:t>
+                      </w:r>
+                      <w:r>
+                        <w:rPr>
+                          <w:color w:val="FFC000" w:themeColor="accent4"/>
+                          <w:sz w:val="26"/>
+                          <w:szCs w:val="26"/>
+                        </w:rPr>
+                        <w:t xml:space="preserve">           </w:t>
+                      </w:r>
+                      <w:r>
+                        <w:rPr>
+                          <w:sz w:val="26"/>
+                          <w:szCs w:val="26"/>
+                        </w:rPr>
+                        <w:t xml:space="preserve"> </w:t>
+                      </w:r>
+                      <w:r>
+                        <w:rPr>
+                          <w:rStyle w:val="Heading1Char"/>
+                          <w:sz w:val="26"/>
+                          <w:szCs w:val="26"/>
+                        </w:rPr>
+                        <w:t>Priority</w:t>
+                      </w:r>
+                      <w:r>
+                        <w:rPr>
+                          <w:sz w:val="26"/>
+                          <w:szCs w:val="26"/>
+                        </w:rPr>
+                        <w:t xml:space="preserve">: </w:t>
+                      </w:r>
+                    </w:p>
+                    <w:p>
+                      <w:pPr>
+                        <w:jc w:val="center"/>
+                        <w:rPr>
+                          <w:color w:val="FFC000"/>
+                          <w:sz w:val="26"/>
+                          <w:szCs w:val="26"/>
+                        </w:rPr>
+                      </w:pPr>
+                      <w:r>
+                        <w:rPr>
+                          <w:color w:val="FF0000"/>
+                          <w:sz w:val="26"/>
+                          <w:szCs w:val="26"/>
+                          <w:shd w:val="clear" w:color="auto" w:fill="FFFFFF"/>
+                        </w:rPr>
+                        <w:t>Severe</w:t>
+                      </w:r>
+                    </w:p>
+                  </w:txbxContent>
+                </v:textbox>
+              </v:shape>
+            </w:pict>
+          </mc:Fallback>
+        </mc:AlternateContent>
+      </w:r>
+      <w:r>
+        <w:rPr>
+          <w:noProof/>
+          <w:lang w:eastAsia="zh-CN"/>
         </w:rPr>
         <mc:AlternateContent>
           <mc:Choice Requires="wps">
@@ -2761,19 +3417,24 @@
                                 <w:szCs w:val="36"/>
                               </w:rPr>
                             </w:pPr>
-                            <w:bookmarkStart w:id="3" w:name="_Toc475038046"/>
                             <w:r>
                               <w:rPr>
                                 <w:sz w:val="36"/>
                                 <w:szCs w:val="36"/>
                               </w:rPr>
-                              <w:t>DICOM</w:t>
-                            </w:r>
-                            <w:bookmarkEnd w:id="3"/>
+                              <w:t xml:space="preserve">Time </w:t>
+                            </w:r>
+                            <w:r>
+                              <w:rPr>
+                                <w:sz w:val="36"/>
+                                <w:szCs w:val="36"/>
+                              </w:rPr>
+                              <w:t>Estimation</w:t>
+                            </w:r>
                           </w:p>
                           <w:p>
                             <w:r>
-                              <w:t>Not getting a DICOM decoder for our program.</w:t>
+                              <w:t>Under estimation of times that will take to finish a task.</w:t>
                             </w:r>
                           </w:p>
                         </w:txbxContent>
@@ -2796,9 +3457,9 @@
               </wp:anchor>
             </w:drawing>
           </mc:Choice>
-          <mc:Fallback xmlns:w16se="http://schemas.microsoft.com/office/word/2015/wordml/symex" xmlns:cx5="http://schemas.microsoft.com/office/drawing/2016/5/11/chartex" xmlns:cx4="http://schemas.microsoft.com/office/drawing/2016/5/10/chartex" xmlns:cx3="http://schemas.microsoft.com/office/drawing/2016/5/9/chartex" xmlns:cx2="http://schemas.microsoft.com/office/drawing/2015/10/21/chartex" xmlns:cx1="http://schemas.microsoft.com/office/drawing/2015/9/8/chartex" xmlns:cx="http://schemas.microsoft.com/office/drawing/2014/chartex">
+          <mc:Fallback>
             <w:pict>
-              <v:shape w14:anchorId="565BCA6D" id="Text Box 38" o:spid="_x0000_s1044" type="#_x0000_t202" style="position:absolute;left:0;text-align:left;margin-left:4in;margin-top:149.05pt;width:164.25pt;height:96pt;z-index:251701248;visibility:visible;mso-wrap-style:square;mso-width-percent:0;mso-height-percent:0;mso-wrap-distance-left:9pt;mso-wrap-distance-top:0;mso-wrap-distance-right:9pt;mso-wrap-distance-bottom:0;mso-position-horizontal:absolute;mso-position-horizontal-relative:text;mso-position-vertical:absolute;mso-position-vertical-relative:text;mso-width-percent:0;mso-height-percent:0;mso-width-relative:margin;mso-height-relative:margin;v-text-anchor:top" o:gfxdata="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" filled="f" strokecolor="white [3212]" strokeweight=".5pt">
+              <v:shape w14:anchorId="565BCA6D" id="Text Box 38" o:spid="_x0000_s1046" type="#_x0000_t202" style="position:absolute;left:0;text-align:left;margin-left:4in;margin-top:149.05pt;width:164.25pt;height:96pt;z-index:251701248;visibility:visible;mso-wrap-style:square;mso-width-percent:0;mso-height-percent:0;mso-wrap-distance-left:9pt;mso-wrap-distance-top:0;mso-wrap-distance-right:9pt;mso-wrap-distance-bottom:0;mso-position-horizontal:absolute;mso-position-horizontal-relative:text;mso-position-vertical:absolute;mso-position-vertical-relative:text;mso-width-percent:0;mso-height-percent:0;mso-width-relative:margin;mso-height-relative:margin;v-text-anchor:top" o:gfxdata="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" filled="f" strokecolor="white [3212]" strokeweight=".5pt">
                 <v:textbox>
                   <w:txbxContent>
                     <w:p>
@@ -2809,19 +3470,24 @@
                           <w:szCs w:val="36"/>
                         </w:rPr>
                       </w:pPr>
-                      <w:bookmarkStart w:id="4" w:name="_Toc475038046"/>
                       <w:r>
                         <w:rPr>
                           <w:sz w:val="36"/>
                           <w:szCs w:val="36"/>
                         </w:rPr>
-                        <w:t>DICOM</w:t>
-                      </w:r>
-                      <w:bookmarkEnd w:id="4"/>
+                        <w:t xml:space="preserve">Time </w:t>
+                      </w:r>
+                      <w:r>
+                        <w:rPr>
+                          <w:sz w:val="36"/>
+                          <w:szCs w:val="36"/>
+                        </w:rPr>
+                        <w:t>Estimation</w:t>
+                      </w:r>
                     </w:p>
                     <w:p>
                       <w:r>
-                        <w:t>Not getting a DICOM decoder for our program.</w:t>
+                        <w:t>Under estimation of times that will take to finish a task.</w:t>
                       </w:r>
                     </w:p>
                   </w:txbxContent>
@@ -2834,7 +3500,7 @@
       <w:r>
         <w:rPr>
           <w:noProof/>
-          <w:lang w:val="en-US"/>
+          <w:lang w:eastAsia="zh-CN"/>
         </w:rPr>
         <mc:AlternateContent>
           <mc:Choice Requires="wps">
@@ -2886,12 +3552,12 @@
                                 <w:sz w:val="36"/>
                                 <w:szCs w:val="36"/>
                               </w:rPr>
-                              <w:t>VR Controls</w:t>
+                              <w:t>Busy Schedule</w:t>
                             </w:r>
                           </w:p>
                           <w:p>
                             <w:r>
-                              <w:t>The user can’t see the keyboard or their hand, so using keyboard is not a good choose of control for VR.</w:t>
+                              <w:t>Busy schedule caused by other classes works, which is taking time away from spending on the project.</w:t>
                             </w:r>
                           </w:p>
                         </w:txbxContent>
@@ -2914,9 +3580,9 @@
               </wp:anchor>
             </w:drawing>
           </mc:Choice>
-          <mc:Fallback xmlns:w16se="http://schemas.microsoft.com/office/word/2015/wordml/symex" xmlns:cx5="http://schemas.microsoft.com/office/drawing/2016/5/11/chartex" xmlns:cx4="http://schemas.microsoft.com/office/drawing/2016/5/10/chartex" xmlns:cx3="http://schemas.microsoft.com/office/drawing/2016/5/9/chartex" xmlns:cx2="http://schemas.microsoft.com/office/drawing/2015/10/21/chartex" xmlns:cx1="http://schemas.microsoft.com/office/drawing/2015/9/8/chartex" xmlns:cx="http://schemas.microsoft.com/office/drawing/2014/chartex">
+          <mc:Fallback>
             <w:pict>
-              <v:shape w14:anchorId="3C9B1A1B" id="Text Box 40" o:spid="_x0000_s1045" type="#_x0000_t202" style="position:absolute;left:0;text-align:left;margin-left:288.75pt;margin-top:267.55pt;width:123pt;height:119.25pt;z-index:251705344;visibility:visible;mso-wrap-style:square;mso-width-percent:0;mso-height-percent:0;mso-wrap-distance-left:9pt;mso-wrap-distance-top:0;mso-wrap-distance-right:9pt;mso-wrap-distance-bottom:0;mso-position-horizontal:absolute;mso-position-horizontal-relative:text;mso-position-vertical:absolute;mso-position-vertical-relative:text;mso-width-percent:0;mso-height-percent:0;mso-width-relative:margin;mso-height-relative:margin;v-text-anchor:top" o:gfxdata="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" filled="f" strokecolor="white [3212]" strokeweight=".5pt">
+              <v:shape w14:anchorId="3C9B1A1B" id="Text Box 40" o:spid="_x0000_s1047" type="#_x0000_t202" style="position:absolute;left:0;text-align:left;margin-left:288.75pt;margin-top:267.55pt;width:123pt;height:119.25pt;z-index:251705344;visibility:visible;mso-wrap-style:square;mso-width-percent:0;mso-height-percent:0;mso-wrap-distance-left:9pt;mso-wrap-distance-top:0;mso-wrap-distance-right:9pt;mso-wrap-distance-bottom:0;mso-position-horizontal:absolute;mso-position-horizontal-relative:text;mso-position-vertical:absolute;mso-position-vertical-relative:text;mso-width-percent:0;mso-height-percent:0;mso-width-relative:margin;mso-height-relative:margin;v-text-anchor:top" o:gfxdata="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" filled="f" strokecolor="white [3212]" strokeweight=".5pt">
                 <v:textbox>
                   <w:txbxContent>
                     <w:p>
@@ -2932,12 +3598,12 @@
                           <w:sz w:val="36"/>
                           <w:szCs w:val="36"/>
                         </w:rPr>
-                        <w:t>VR Controls</w:t>
+                        <w:t>Busy Schedule</w:t>
                       </w:r>
                     </w:p>
                     <w:p>
                       <w:r>
-                        <w:t>The user can’t see the keyboard or their hand, so using keyboard is not a good choose of control for VR.</w:t>
+                        <w:t>Busy schedule caused by other classes works, which is taking time away from spending on the project.</w:t>
                       </w:r>
                     </w:p>
                   </w:txbxContent>
@@ -2950,7 +3616,7 @@
       <w:r>
         <w:rPr>
           <w:noProof/>
-          <w:lang w:val="en-US"/>
+          <w:lang w:eastAsia="zh-CN"/>
         </w:rPr>
         <mc:AlternateContent>
           <mc:Choice Requires="wps">
@@ -3015,11 +3681,11 @@
                             </w:r>
                             <w:r>
                               <w:rPr>
-                                <w:color w:val="FFC000"/>
-                                <w:sz w:val="26"/>
-                                <w:szCs w:val="26"/>
-                              </w:rPr>
-                              <w:t>Moderate</w:t>
+                                <w:color w:val="ED7D31" w:themeColor="accent2"/>
+                                <w:sz w:val="26"/>
+                                <w:szCs w:val="26"/>
+                              </w:rPr>
+                              <w:t>Significant</w:t>
                             </w:r>
                             <w:r>
                               <w:rPr>
@@ -3053,11 +3719,11 @@
                             </w:r>
                             <w:r>
                               <w:rPr>
-                                <w:color w:val="FFC000"/>
-                                <w:sz w:val="26"/>
-                                <w:szCs w:val="26"/>
-                              </w:rPr>
-                              <w:t>Moderate</w:t>
+                                <w:color w:val="ED7D31" w:themeColor="accent2"/>
+                                <w:sz w:val="26"/>
+                                <w:szCs w:val="26"/>
+                              </w:rPr>
+                              <w:t>Significant</w:t>
                             </w:r>
                             <w:r>
                               <w:rPr>
@@ -3091,196 +3757,13 @@
                             </w:r>
                             <w:r>
                               <w:rPr>
-                                <w:color w:val="FFC000"/>
-                                <w:sz w:val="26"/>
-                                <w:szCs w:val="26"/>
-                              </w:rPr>
-                              <w:t>Moderate</w:t>
+                                <w:color w:val="ED7D31" w:themeColor="accent2"/>
+                                <w:sz w:val="26"/>
+                                <w:szCs w:val="26"/>
+                              </w:rPr>
+                              <w:t>Significant</w:t>
                             </w:r>
                           </w:p>
-                        </w:txbxContent>
-                      </wps:txbx>
-                      <wps:bodyPr rot="0" spcFirstLastPara="0" vertOverflow="overflow" horzOverflow="overflow" vert="horz" wrap="square" lIns="91440" tIns="45720" rIns="91440" bIns="45720" numCol="1" spcCol="0" rtlCol="0" fromWordArt="0" anchor="t" anchorCtr="0" forceAA="0" compatLnSpc="1">
-                        <a:prstTxWarp prst="textNoShape">
-                          <a:avLst/>
-                        </a:prstTxWarp>
-                        <a:noAutofit/>
-                      </wps:bodyPr>
-                    </wps:wsp>
-                  </a:graphicData>
-                </a:graphic>
-                <wp14:sizeRelH relativeFrom="margin">
-                  <wp14:pctWidth>0</wp14:pctWidth>
-                </wp14:sizeRelH>
-                <wp14:sizeRelV relativeFrom="margin">
-                  <wp14:pctHeight>0</wp14:pctHeight>
-                </wp14:sizeRelV>
-              </wp:anchor>
-            </w:drawing>
-          </mc:Choice>
-          <mc:Fallback xmlns:w16se="http://schemas.microsoft.com/office/word/2015/wordml/symex" xmlns:cx5="http://schemas.microsoft.com/office/drawing/2016/5/11/chartex" xmlns:cx4="http://schemas.microsoft.com/office/drawing/2016/5/10/chartex" xmlns:cx3="http://schemas.microsoft.com/office/drawing/2016/5/9/chartex" xmlns:cx2="http://schemas.microsoft.com/office/drawing/2015/10/21/chartex" xmlns:cx1="http://schemas.microsoft.com/office/drawing/2015/9/8/chartex" xmlns:cx="http://schemas.microsoft.com/office/drawing/2014/chartex">
-            <w:pict>
-              <v:shape w14:anchorId="55EBC284" id="Text Box 41" o:spid="_x0000_s1046" type="#_x0000_t202" style="position:absolute;left:0;text-align:left;margin-left:437.2pt;margin-top:277.3pt;width:96pt;height:119.25pt;z-index:251707392;visibility:visible;mso-wrap-style:square;mso-width-percent:0;mso-height-percent:0;mso-wrap-distance-left:9pt;mso-wrap-distance-top:0;mso-wrap-distance-right:9pt;mso-wrap-distance-bottom:0;mso-position-horizontal:absolute;mso-position-horizontal-relative:text;mso-position-vertical:absolute;mso-position-vertical-relative:text;mso-width-percent:0;mso-height-percent:0;mso-width-relative:margin;mso-height-relative:margin;v-text-anchor:top" o:gfxdata="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" filled="f" strokecolor="white [3212]" strokeweight=".5pt">
-                <v:textbox>
-                  <w:txbxContent>
-                    <w:p>
-                      <w:pPr>
-                        <w:jc w:val="center"/>
-                        <w:rPr>
-                          <w:color w:val="FFC000"/>
-                          <w:sz w:val="26"/>
-                          <w:szCs w:val="26"/>
-                        </w:rPr>
-                      </w:pPr>
-                      <w:r>
-                        <w:rPr>
-                          <w:rStyle w:val="Heading1Char"/>
-                          <w:sz w:val="26"/>
-                          <w:szCs w:val="26"/>
-                        </w:rPr>
-                        <w:t>Probability</w:t>
-                      </w:r>
-                      <w:r>
-                        <w:rPr>
-                          <w:sz w:val="26"/>
-                          <w:szCs w:val="26"/>
-                        </w:rPr>
-                        <w:t xml:space="preserve">: </w:t>
-                      </w:r>
-                      <w:r>
-                        <w:rPr>
-                          <w:color w:val="FFC000"/>
-                          <w:sz w:val="26"/>
-                          <w:szCs w:val="26"/>
-                        </w:rPr>
-                        <w:t>Moderate</w:t>
-                      </w:r>
-                      <w:r>
-                        <w:rPr>
-                          <w:color w:val="FFC000" w:themeColor="accent4"/>
-                          <w:sz w:val="26"/>
-                          <w:szCs w:val="26"/>
-                        </w:rPr>
-                        <w:t xml:space="preserve">                   </w:t>
-                      </w:r>
-                      <w:r>
-                        <w:rPr>
-                          <w:sz w:val="26"/>
-                          <w:szCs w:val="26"/>
-                        </w:rPr>
-                        <w:t xml:space="preserve"> </w:t>
-                      </w:r>
-                      <w:r>
-                        <w:rPr>
-                          <w:rStyle w:val="Heading1Char"/>
-                          <w:sz w:val="26"/>
-                          <w:szCs w:val="26"/>
-                        </w:rPr>
-                        <w:t>Impact</w:t>
-                      </w:r>
-                      <w:r>
-                        <w:rPr>
-                          <w:sz w:val="26"/>
-                          <w:szCs w:val="26"/>
-                        </w:rPr>
-                        <w:t xml:space="preserve">: </w:t>
-                      </w:r>
-                      <w:r>
-                        <w:rPr>
-                          <w:color w:val="FFC000"/>
-                          <w:sz w:val="26"/>
-                          <w:szCs w:val="26"/>
-                        </w:rPr>
-                        <w:t>Moderate</w:t>
-                      </w:r>
-                      <w:r>
-                        <w:rPr>
-                          <w:color w:val="FFC000" w:themeColor="accent4"/>
-                          <w:sz w:val="26"/>
-                          <w:szCs w:val="26"/>
-                        </w:rPr>
-                        <w:t xml:space="preserve">            </w:t>
-                      </w:r>
-                      <w:r>
-                        <w:rPr>
-                          <w:sz w:val="26"/>
-                          <w:szCs w:val="26"/>
-                        </w:rPr>
-                        <w:t xml:space="preserve"> </w:t>
-                      </w:r>
-                      <w:r>
-                        <w:rPr>
-                          <w:rStyle w:val="Heading1Char"/>
-                          <w:sz w:val="26"/>
-                          <w:szCs w:val="26"/>
-                        </w:rPr>
-                        <w:t>Priority</w:t>
-                      </w:r>
-                      <w:r>
-                        <w:rPr>
-                          <w:sz w:val="26"/>
-                          <w:szCs w:val="26"/>
-                        </w:rPr>
-                        <w:t xml:space="preserve">: </w:t>
-                      </w:r>
-                      <w:r>
-                        <w:rPr>
-                          <w:color w:val="FFC000"/>
-                          <w:sz w:val="26"/>
-                          <w:szCs w:val="26"/>
-                        </w:rPr>
-                        <w:t>Moderate</w:t>
-                      </w:r>
-                    </w:p>
-                  </w:txbxContent>
-                </v:textbox>
-              </v:shape>
-            </w:pict>
-          </mc:Fallback>
-        </mc:AlternateContent>
-      </w:r>
-      <w:r>
-        <w:rPr>
-          <w:noProof/>
-          <w:lang w:val="en-US"/>
-        </w:rPr>
-        <mc:AlternateContent>
-          <mc:Choice Requires="wps">
-            <w:drawing>
-              <wp:anchor distT="0" distB="0" distL="114300" distR="114300" simplePos="0" relativeHeight="251703296" behindDoc="0" locked="0" layoutInCell="1" allowOverlap="1" wp14:anchorId="137CE72D" wp14:editId="39BD5EC6">
-                <wp:simplePos x="0" y="0"/>
-                <wp:positionH relativeFrom="column">
-                  <wp:posOffset>5648325</wp:posOffset>
-                </wp:positionH>
-                <wp:positionV relativeFrom="paragraph">
-                  <wp:posOffset>1788160</wp:posOffset>
-                </wp:positionV>
-                <wp:extent cx="1066800" cy="1391920"/>
-                <wp:effectExtent l="0" t="0" r="19050" b="17780"/>
-                <wp:wrapNone/>
-                <wp:docPr id="39" name="Text Box 39"/>
-                <wp:cNvGraphicFramePr/>
-                <a:graphic xmlns:a="http://schemas.openxmlformats.org/drawingml/2006/main">
-                  <a:graphicData uri="http://schemas.microsoft.com/office/word/2010/wordprocessingShape">
-                    <wps:wsp>
-                      <wps:cNvSpPr txBox="1"/>
-                      <wps:spPr>
-                        <a:xfrm>
-                          <a:off x="0" y="0"/>
-                          <a:ext cx="1066800" cy="1391920"/>
-                        </a:xfrm>
-                        <a:prstGeom prst="rect">
-                          <a:avLst/>
-                        </a:prstGeom>
-                        <a:noFill/>
-                        <a:ln w="6350">
-                          <a:solidFill>
-                            <a:schemeClr val="bg1"/>
-                          </a:solidFill>
-                        </a:ln>
-                      </wps:spPr>
-                      <wps:txbx>
-                        <w:txbxContent>
                           <w:p>
                             <w:pPr>
                               <w:jc w:val="center"/>
@@ -3290,99 +3773,6 @@
                                 <w:szCs w:val="26"/>
                               </w:rPr>
                             </w:pPr>
-                            <w:r>
-                              <w:rPr>
-                                <w:rStyle w:val="Heading1Char"/>
-                                <w:sz w:val="26"/>
-                                <w:szCs w:val="26"/>
-                              </w:rPr>
-                              <w:t>Probability</w:t>
-                            </w:r>
-                            <w:r>
-                              <w:rPr>
-                                <w:sz w:val="26"/>
-                                <w:szCs w:val="26"/>
-                              </w:rPr>
-                              <w:t xml:space="preserve">: </w:t>
-                            </w:r>
-                            <w:r>
-                              <w:rPr>
-                                <w:color w:val="00B0F0"/>
-                                <w:sz w:val="26"/>
-                                <w:szCs w:val="26"/>
-                              </w:rPr>
-                              <w:t>Minor</w:t>
-                            </w:r>
-                            <w:r>
-                              <w:rPr>
-                                <w:color w:val="FFC000" w:themeColor="accent4"/>
-                                <w:sz w:val="26"/>
-                                <w:szCs w:val="26"/>
-                              </w:rPr>
-                              <w:t xml:space="preserve">                </w:t>
-                            </w:r>
-                            <w:r>
-                              <w:rPr>
-                                <w:rStyle w:val="Heading1Char"/>
-                                <w:sz w:val="26"/>
-                                <w:szCs w:val="26"/>
-                              </w:rPr>
-                              <w:t>Impact</w:t>
-                            </w:r>
-                            <w:r>
-                              <w:rPr>
-                                <w:color w:val="FFC000"/>
-                                <w:sz w:val="26"/>
-                                <w:szCs w:val="26"/>
-                              </w:rPr>
-                              <w:t xml:space="preserve"> </w:t>
-                            </w:r>
-                            <w:r>
-                              <w:rPr>
-                                <w:color w:val="ED7D31" w:themeColor="accent2"/>
-                                <w:sz w:val="26"/>
-                                <w:szCs w:val="26"/>
-                              </w:rPr>
-                              <w:t>Significant</w:t>
-                            </w:r>
-                            <w:r>
-                              <w:rPr>
-                                <w:color w:val="FFC000" w:themeColor="accent4"/>
-                                <w:sz w:val="26"/>
-                                <w:szCs w:val="26"/>
-                              </w:rPr>
-                              <w:t xml:space="preserve">              </w:t>
-                            </w:r>
-                            <w:r>
-                              <w:rPr>
-                                <w:sz w:val="26"/>
-                                <w:szCs w:val="26"/>
-                              </w:rPr>
-                              <w:t xml:space="preserve"> </w:t>
-                            </w:r>
-                            <w:r>
-                              <w:rPr>
-                                <w:rStyle w:val="Heading1Char"/>
-                                <w:sz w:val="26"/>
-                                <w:szCs w:val="26"/>
-                              </w:rPr>
-                              <w:t>Priority</w:t>
-                            </w:r>
-                            <w:r>
-                              <w:rPr>
-                                <w:sz w:val="26"/>
-                                <w:szCs w:val="26"/>
-                              </w:rPr>
-                              <w:t xml:space="preserve">: </w:t>
-                            </w:r>
-                            <w:r>
-                              <w:rPr>
-                                <w:color w:val="ED7D31" w:themeColor="accent2"/>
-                                <w:sz w:val="26"/>
-                                <w:szCs w:val="26"/>
-                              </w:rPr>
-                              <w:t>Significant</w:t>
-                            </w:r>
                           </w:p>
                         </w:txbxContent>
                       </wps:txbx>
@@ -3406,7 +3796,7 @@
           </mc:Choice>
           <mc:Fallback>
             <w:pict>
-              <v:shape w14:anchorId="137CE72D" id="Text Box 39" o:spid="_x0000_s1047" type="#_x0000_t202" style="position:absolute;left:0;text-align:left;margin-left:444.75pt;margin-top:140.8pt;width:84pt;height:109.6pt;z-index:251703296;visibility:visible;mso-wrap-style:square;mso-width-percent:0;mso-height-percent:0;mso-wrap-distance-left:9pt;mso-wrap-distance-top:0;mso-wrap-distance-right:9pt;mso-wrap-distance-bottom:0;mso-position-horizontal:absolute;mso-position-horizontal-relative:text;mso-position-vertical:absolute;mso-position-vertical-relative:text;mso-width-percent:0;mso-height-percent:0;mso-width-relative:margin;mso-height-relative:margin;v-text-anchor:top" o:gfxdata="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" filled="f" strokecolor="white [3212]" strokeweight=".5pt">
+              <v:shape w14:anchorId="55EBC284" id="Text Box 41" o:spid="_x0000_s1048" type="#_x0000_t202" style="position:absolute;left:0;text-align:left;margin-left:437.2pt;margin-top:277.3pt;width:96pt;height:119.25pt;z-index:251707392;visibility:visible;mso-wrap-style:square;mso-width-percent:0;mso-height-percent:0;mso-wrap-distance-left:9pt;mso-wrap-distance-top:0;mso-wrap-distance-right:9pt;mso-wrap-distance-bottom:0;mso-position-horizontal:absolute;mso-position-horizontal-relative:text;mso-position-vertical:absolute;mso-position-vertical-relative:text;mso-width-percent:0;mso-height-percent:0;mso-width-relative:margin;mso-height-relative:margin;v-text-anchor:top" o:gfxdata="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" filled="f" strokecolor="white [3212]" strokeweight=".5pt">
                 <v:textbox>
                   <w:txbxContent>
                     <w:p>
@@ -3435,11 +3825,11 @@
                       </w:r>
                       <w:r>
                         <w:rPr>
-                          <w:color w:val="00B0F0"/>
-                          <w:sz w:val="26"/>
-                          <w:szCs w:val="26"/>
-                        </w:rPr>
-                        <w:t>Minor</w:t>
+                          <w:color w:val="ED7D31" w:themeColor="accent2"/>
+                          <w:sz w:val="26"/>
+                          <w:szCs w:val="26"/>
+                        </w:rPr>
+                        <w:t>Significant</w:t>
                       </w:r>
                       <w:r>
                         <w:rPr>
@@ -3447,7 +3837,14 @@
                           <w:sz w:val="26"/>
                           <w:szCs w:val="26"/>
                         </w:rPr>
-                        <w:t xml:space="preserve">                </w:t>
+                        <w:t xml:space="preserve">                   </w:t>
+                      </w:r>
+                      <w:r>
+                        <w:rPr>
+                          <w:sz w:val="26"/>
+                          <w:szCs w:val="26"/>
+                        </w:rPr>
+                        <w:t xml:space="preserve"> </w:t>
                       </w:r>
                       <w:r>
                         <w:rPr>
@@ -3459,58 +3856,67 @@
                       </w:r>
                       <w:r>
                         <w:rPr>
+                          <w:sz w:val="26"/>
+                          <w:szCs w:val="26"/>
+                        </w:rPr>
+                        <w:t xml:space="preserve">: </w:t>
+                      </w:r>
+                      <w:r>
+                        <w:rPr>
+                          <w:color w:val="ED7D31" w:themeColor="accent2"/>
+                          <w:sz w:val="26"/>
+                          <w:szCs w:val="26"/>
+                        </w:rPr>
+                        <w:t>Significant</w:t>
+                      </w:r>
+                      <w:r>
+                        <w:rPr>
+                          <w:color w:val="FFC000" w:themeColor="accent4"/>
+                          <w:sz w:val="26"/>
+                          <w:szCs w:val="26"/>
+                        </w:rPr>
+                        <w:t xml:space="preserve">            </w:t>
+                      </w:r>
+                      <w:r>
+                        <w:rPr>
+                          <w:sz w:val="26"/>
+                          <w:szCs w:val="26"/>
+                        </w:rPr>
+                        <w:t xml:space="preserve"> </w:t>
+                      </w:r>
+                      <w:r>
+                        <w:rPr>
+                          <w:rStyle w:val="Heading1Char"/>
+                          <w:sz w:val="26"/>
+                          <w:szCs w:val="26"/>
+                        </w:rPr>
+                        <w:t>Priority</w:t>
+                      </w:r>
+                      <w:r>
+                        <w:rPr>
+                          <w:sz w:val="26"/>
+                          <w:szCs w:val="26"/>
+                        </w:rPr>
+                        <w:t xml:space="preserve">: </w:t>
+                      </w:r>
+                      <w:r>
+                        <w:rPr>
+                          <w:color w:val="ED7D31" w:themeColor="accent2"/>
+                          <w:sz w:val="26"/>
+                          <w:szCs w:val="26"/>
+                        </w:rPr>
+                        <w:t>Significant</w:t>
+                      </w:r>
+                    </w:p>
+                    <w:p>
+                      <w:pPr>
+                        <w:jc w:val="center"/>
+                        <w:rPr>
                           <w:color w:val="FFC000"/>
                           <w:sz w:val="26"/>
                           <w:szCs w:val="26"/>
                         </w:rPr>
-                        <w:t xml:space="preserve"> </w:t>
-                      </w:r>
-                      <w:r>
-                        <w:rPr>
-                          <w:color w:val="ED7D31" w:themeColor="accent2"/>
-                          <w:sz w:val="26"/>
-                          <w:szCs w:val="26"/>
-                        </w:rPr>
-                        <w:t>Significant</w:t>
-                      </w:r>
-                      <w:r>
-                        <w:rPr>
-                          <w:color w:val="FFC000" w:themeColor="accent4"/>
-                          <w:sz w:val="26"/>
-                          <w:szCs w:val="26"/>
-                        </w:rPr>
-                        <w:t xml:space="preserve">              </w:t>
-                      </w:r>
-                      <w:r>
-                        <w:rPr>
-                          <w:sz w:val="26"/>
-                          <w:szCs w:val="26"/>
-                        </w:rPr>
-                        <w:t xml:space="preserve"> </w:t>
-                      </w:r>
-                      <w:r>
-                        <w:rPr>
-                          <w:rStyle w:val="Heading1Char"/>
-                          <w:sz w:val="26"/>
-                          <w:szCs w:val="26"/>
-                        </w:rPr>
-                        <w:t>Priority</w:t>
-                      </w:r>
-                      <w:r>
-                        <w:rPr>
-                          <w:sz w:val="26"/>
-                          <w:szCs w:val="26"/>
-                        </w:rPr>
-                        <w:t xml:space="preserve">: </w:t>
-                      </w:r>
-                      <w:r>
-                        <w:rPr>
-                          <w:color w:val="ED7D31" w:themeColor="accent2"/>
-                          <w:sz w:val="26"/>
-                          <w:szCs w:val="26"/>
-                        </w:rPr>
-                        <w:t>Significant</w:t>
-                      </w:r>
+                      </w:pPr>
                     </w:p>
                   </w:txbxContent>
                 </v:textbox>
@@ -3522,7 +3928,7 @@
       <w:r>
         <w:rPr>
           <w:noProof/>
-          <w:lang w:val="en-US"/>
+          <w:lang w:eastAsia="zh-CN"/>
         </w:rPr>
         <mc:AlternateContent>
           <mc:Choice Requires="wps">
@@ -3582,7 +3988,7 @@
               </wp:anchor>
             </w:drawing>
           </mc:Choice>
-          <mc:Fallback xmlns:w16se="http://schemas.microsoft.com/office/word/2015/wordml/symex" xmlns:cx5="http://schemas.microsoft.com/office/drawing/2016/5/11/chartex" xmlns:cx4="http://schemas.microsoft.com/office/drawing/2016/5/10/chartex" xmlns:cx3="http://schemas.microsoft.com/office/drawing/2016/5/9/chartex" xmlns:cx2="http://schemas.microsoft.com/office/drawing/2015/10/21/chartex" xmlns:cx1="http://schemas.microsoft.com/office/drawing/2015/9/8/chartex" xmlns:cx="http://schemas.microsoft.com/office/drawing/2014/chartex">
+          <mc:Fallback>
             <w:pict>
               <v:shape w14:anchorId="30E998F7" id="Text Box 8" o:spid="_x0000_s1048" type="#_x0000_t202" style="position:absolute;left:0;text-align:left;margin-left:206.75pt;margin-top:496.5pt;width:257.95pt;height:113.35pt;z-index:251666432;visibility:visible;mso-wrap-style:square;mso-width-percent:0;mso-height-percent:0;mso-wrap-distance-left:9pt;mso-wrap-distance-top:0;mso-wrap-distance-right:9pt;mso-wrap-distance-bottom:0;mso-position-horizontal:right;mso-position-horizontal-relative:margin;mso-position-vertical:absolute;mso-position-vertical-relative:page;mso-width-percent:0;mso-height-percent:0;mso-width-relative:margin;mso-height-relative:margin;v-text-anchor:top" o:gfxdata="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" filled="f" strokeweight=".5pt">
                 <v:textbox>
@@ -3599,7 +4005,7 @@
       <w:r>
         <w:rPr>
           <w:noProof/>
-          <w:lang w:val="en-US"/>
+          <w:lang w:eastAsia="zh-CN"/>
         </w:rPr>
         <mc:AlternateContent>
           <mc:Choice Requires="wps">
@@ -3686,7 +4092,7 @@
               </wp:anchor>
             </w:drawing>
           </mc:Choice>
-          <mc:Fallback xmlns:w16se="http://schemas.microsoft.com/office/word/2015/wordml/symex" xmlns:cx5="http://schemas.microsoft.com/office/drawing/2016/5/11/chartex" xmlns:cx4="http://schemas.microsoft.com/office/drawing/2016/5/10/chartex" xmlns:cx3="http://schemas.microsoft.com/office/drawing/2016/5/9/chartex" xmlns:cx2="http://schemas.microsoft.com/office/drawing/2015/10/21/chartex" xmlns:cx1="http://schemas.microsoft.com/office/drawing/2015/9/8/chartex" xmlns:cx="http://schemas.microsoft.com/office/drawing/2014/chartex">
+          <mc:Fallback>
             <w:pict>
               <v:shape w14:anchorId="64EBD602" id="Text Box 32" o:spid="_x0000_s1049" type="#_x0000_t202" style="position:absolute;left:0;text-align:left;margin-left:12pt;margin-top:278.05pt;width:115.5pt;height:111.75pt;z-index:251688960;visibility:visible;mso-wrap-style:square;mso-width-percent:0;mso-height-percent:0;mso-wrap-distance-left:9pt;mso-wrap-distance-top:0;mso-wrap-distance-right:9pt;mso-wrap-distance-bottom:0;mso-position-horizontal:absolute;mso-position-horizontal-relative:text;mso-position-vertical:absolute;mso-position-vertical-relative:text;mso-width-percent:0;mso-height-percent:0;mso-width-relative:margin;mso-height-relative:margin;v-text-anchor:top" o:gfxdata="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" filled="f" strokecolor="white [3212]" strokeweight=".5pt">
                 <v:textbox>
@@ -3729,7 +4135,7 @@
       <w:r>
         <w:rPr>
           <w:noProof/>
-          <w:lang w:val="en-US"/>
+          <w:lang w:eastAsia="zh-CN"/>
         </w:rPr>
         <mc:AlternateContent>
           <mc:Choice Requires="wps">
@@ -3902,7 +4308,7 @@
               </wp:anchor>
             </w:drawing>
           </mc:Choice>
-          <mc:Fallback xmlns:w16se="http://schemas.microsoft.com/office/word/2015/wordml/symex" xmlns:cx5="http://schemas.microsoft.com/office/drawing/2016/5/11/chartex" xmlns:cx4="http://schemas.microsoft.com/office/drawing/2016/5/10/chartex" xmlns:cx3="http://schemas.microsoft.com/office/drawing/2016/5/9/chartex" xmlns:cx2="http://schemas.microsoft.com/office/drawing/2015/10/21/chartex" xmlns:cx1="http://schemas.microsoft.com/office/drawing/2015/9/8/chartex" xmlns:cx="http://schemas.microsoft.com/office/drawing/2014/chartex">
+          <mc:Fallback>
             <w:pict>
               <v:shape w14:anchorId="57BDCFE3" id="Text Box 33" o:spid="_x0000_s1050" type="#_x0000_t202" style="position:absolute;left:0;text-align:left;margin-left:153.75pt;margin-top:275.05pt;width:97.5pt;height:113.35pt;z-index:251691008;visibility:visible;mso-wrap-style:square;mso-width-percent:0;mso-wrap-distance-left:9pt;mso-wrap-distance-top:0;mso-wrap-distance-right:9pt;mso-wrap-distance-bottom:0;mso-position-horizontal:absolute;mso-position-horizontal-relative:text;mso-position-vertical:absolute;mso-position-vertical-relative:text;mso-width-percent:0;mso-width-relative:margin;v-text-anchor:top" o:gfxdata="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" filled="f" strokecolor="white [3212]" strokeweight=".5pt">
                 <v:textbox>
@@ -4034,7 +4440,7 @@
       <w:r>
         <w:rPr>
           <w:noProof/>
-          <w:lang w:val="en-US"/>
+          <w:lang w:eastAsia="zh-CN"/>
         </w:rPr>
         <mc:AlternateContent>
           <mc:Choice Requires="wps">
@@ -4115,7 +4521,7 @@
               </wp:anchor>
             </w:drawing>
           </mc:Choice>
-          <mc:Fallback xmlns:w16se="http://schemas.microsoft.com/office/word/2015/wordml/symex" xmlns:cx5="http://schemas.microsoft.com/office/drawing/2016/5/11/chartex" xmlns:cx4="http://schemas.microsoft.com/office/drawing/2016/5/10/chartex" xmlns:cx3="http://schemas.microsoft.com/office/drawing/2016/5/9/chartex" xmlns:cx2="http://schemas.microsoft.com/office/drawing/2015/10/21/chartex" xmlns:cx1="http://schemas.microsoft.com/office/drawing/2015/9/8/chartex" xmlns:cx="http://schemas.microsoft.com/office/drawing/2014/chartex">
+          <mc:Fallback>
             <w:pict>
               <v:shape w14:anchorId="0ADBBC6A" id="Text Box 30" o:spid="_x0000_s1051" type="#_x0000_t202" style="position:absolute;left:0;text-align:left;margin-left:11.25pt;margin-top:139.3pt;width:143.25pt;height:108pt;z-index:251684864;visibility:visible;mso-wrap-style:square;mso-width-percent:0;mso-height-percent:0;mso-wrap-distance-left:9pt;mso-wrap-distance-top:0;mso-wrap-distance-right:9pt;mso-wrap-distance-bottom:0;mso-position-horizontal:absolute;mso-position-horizontal-relative:margin;mso-position-vertical:absolute;mso-position-vertical-relative:text;mso-width-percent:0;mso-height-percent:0;mso-width-relative:margin;mso-height-relative:margin;v-text-anchor:top" o:gfxdata="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" filled="f" strokecolor="white [3212]" strokeweight=".5pt">
                 <v:textbox>
@@ -4153,7 +4559,7 @@
       <w:r>
         <w:rPr>
           <w:noProof/>
-          <w:lang w:val="en-US"/>
+          <w:lang w:eastAsia="zh-CN"/>
         </w:rPr>
         <mc:AlternateContent>
           <mc:Choice Requires="wps">
@@ -4218,11 +4624,11 @@
                             </w:r>
                             <w:r>
                               <w:rPr>
-                                <w:color w:val="00B0F0"/>
-                                <w:sz w:val="26"/>
-                                <w:szCs w:val="26"/>
-                              </w:rPr>
-                              <w:t>Minor</w:t>
+                                <w:color w:val="FFC000" w:themeColor="accent4"/>
+                                <w:sz w:val="26"/>
+                                <w:szCs w:val="26"/>
+                              </w:rPr>
+                              <w:t>Moderate</w:t>
                             </w:r>
                             <w:r>
                               <w:rPr>
@@ -4321,9 +4727,9 @@
               </wp:anchor>
             </w:drawing>
           </mc:Choice>
-          <mc:Fallback xmlns:w16se="http://schemas.microsoft.com/office/word/2015/wordml/symex" xmlns:cx5="http://schemas.microsoft.com/office/drawing/2016/5/11/chartex" xmlns:cx4="http://schemas.microsoft.com/office/drawing/2016/5/10/chartex" xmlns:cx3="http://schemas.microsoft.com/office/drawing/2016/5/9/chartex" xmlns:cx2="http://schemas.microsoft.com/office/drawing/2015/10/21/chartex" xmlns:cx1="http://schemas.microsoft.com/office/drawing/2015/9/8/chartex" xmlns:cx="http://schemas.microsoft.com/office/drawing/2014/chartex">
+          <mc:Fallback>
             <w:pict>
-              <v:shape w14:anchorId="1241DD5D" id="Text Box 31" o:spid="_x0000_s1052" type="#_x0000_t202" style="position:absolute;left:0;text-align:left;margin-left:152.25pt;margin-top:140.8pt;width:102pt;height:123pt;z-index:251686912;visibility:visible;mso-wrap-style:square;mso-width-percent:0;mso-height-percent:0;mso-wrap-distance-left:9pt;mso-wrap-distance-top:0;mso-wrap-distance-right:9pt;mso-wrap-distance-bottom:0;mso-position-horizontal:absolute;mso-position-horizontal-relative:text;mso-position-vertical:absolute;mso-position-vertical-relative:text;mso-width-percent:0;mso-height-percent:0;mso-width-relative:margin;mso-height-relative:margin;v-text-anchor:top" o:gfxdata="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" filled="f" strokecolor="white [3212]" strokeweight=".5pt">
+              <v:shape w14:anchorId="1241DD5D" id="Text Box 31" o:spid="_x0000_s1053" type="#_x0000_t202" style="position:absolute;left:0;text-align:left;margin-left:152.25pt;margin-top:140.8pt;width:102pt;height:123pt;z-index:251686912;visibility:visible;mso-wrap-style:square;mso-width-percent:0;mso-height-percent:0;mso-wrap-distance-left:9pt;mso-wrap-distance-top:0;mso-wrap-distance-right:9pt;mso-wrap-distance-bottom:0;mso-position-horizontal:absolute;mso-position-horizontal-relative:text;mso-position-vertical:absolute;mso-position-vertical-relative:text;mso-width-percent:0;mso-height-percent:0;mso-width-relative:margin;mso-height-relative:margin;v-text-anchor:top" o:gfxdata="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" filled="f" strokecolor="white [3212]" strokeweight=".5pt">
                 <v:textbox>
                   <w:txbxContent>
                     <w:p>
@@ -4352,11 +4758,11 @@
                       </w:r>
                       <w:r>
                         <w:rPr>
-                          <w:color w:val="00B0F0"/>
-                          <w:sz w:val="26"/>
-                          <w:szCs w:val="26"/>
-                        </w:rPr>
-                        <w:t>Minor</w:t>
+                          <w:color w:val="FFC000" w:themeColor="accent4"/>
+                          <w:sz w:val="26"/>
+                          <w:szCs w:val="26"/>
+                        </w:rPr>
+                        <w:t>Moderate</w:t>
                       </w:r>
                       <w:r>
                         <w:rPr>
@@ -4445,7 +4851,7 @@
       <w:r>
         <w:rPr>
           <w:noProof/>
-          <w:lang w:val="en-US"/>
+          <w:lang w:eastAsia="zh-CN"/>
         </w:rPr>
         <mc:AlternateContent>
           <mc:Choice Requires="wps">
@@ -4525,9 +4931,9 @@
               </wp:anchor>
             </w:drawing>
           </mc:Choice>
-          <mc:Fallback xmlns:w16se="http://schemas.microsoft.com/office/word/2015/wordml/symex" xmlns:cx5="http://schemas.microsoft.com/office/drawing/2016/5/11/chartex" xmlns:cx4="http://schemas.microsoft.com/office/drawing/2016/5/10/chartex" xmlns:cx3="http://schemas.microsoft.com/office/drawing/2016/5/9/chartex" xmlns:cx2="http://schemas.microsoft.com/office/drawing/2015/10/21/chartex" xmlns:cx1="http://schemas.microsoft.com/office/drawing/2015/9/8/chartex" xmlns:cx="http://schemas.microsoft.com/office/drawing/2014/chartex">
+          <mc:Fallback>
             <w:pict>
-              <v:shape w14:anchorId="2B1DC61E" id="Text Box 28" o:spid="_x0000_s1053" type="#_x0000_t202" style="position:absolute;left:0;text-align:left;margin-left:-5.25pt;margin-top:8.8pt;width:132pt;height:96pt;z-index:-251635712;visibility:visible;mso-wrap-style:square;mso-width-percent:0;mso-height-percent:0;mso-wrap-distance-left:9pt;mso-wrap-distance-top:0;mso-wrap-distance-right:9pt;mso-wrap-distance-bottom:0;mso-position-horizontal:absolute;mso-position-horizontal-relative:margin;mso-position-vertical:absolute;mso-position-vertical-relative:text;mso-width-percent:0;mso-height-percent:0;mso-width-relative:margin;mso-height-relative:margin;v-text-anchor:top" o:gfxdata="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" filled="f" strokecolor="white [3212]" strokeweight=".5pt">
+              <v:shape w14:anchorId="2B1DC61E" id="Text Box 28" o:spid="_x0000_s1054" type="#_x0000_t202" style="position:absolute;left:0;text-align:left;margin-left:-5.25pt;margin-top:8.8pt;width:132pt;height:96pt;z-index:-251635712;visibility:visible;mso-wrap-style:square;mso-width-percent:0;mso-height-percent:0;mso-wrap-distance-left:9pt;mso-wrap-distance-top:0;mso-wrap-distance-right:9pt;mso-wrap-distance-bottom:0;mso-position-horizontal:absolute;mso-position-horizontal-relative:margin;mso-position-vertical:absolute;mso-position-vertical-relative:text;mso-width-percent:0;mso-height-percent:0;mso-width-relative:margin;mso-height-relative:margin;v-text-anchor:top" o:gfxdata="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" filled="f" strokecolor="white [3212]" strokeweight=".5pt">
                 <v:textbox>
                   <w:txbxContent>
                     <w:p>
@@ -4562,321 +4968,7 @@
       <w:r>
         <w:rPr>
           <w:noProof/>
-          <w:lang w:val="en-US"/>
-        </w:rPr>
-        <mc:AlternateContent>
-          <mc:Choice Requires="wps">
-            <w:drawing>
-              <wp:anchor distT="0" distB="0" distL="114300" distR="114300" simplePos="0" relativeHeight="251682816" behindDoc="0" locked="0" layoutInCell="1" allowOverlap="1" wp14:anchorId="202D45FF" wp14:editId="03E31318">
-                <wp:simplePos x="0" y="0"/>
-                <wp:positionH relativeFrom="column">
-                  <wp:posOffset>1914525</wp:posOffset>
-                </wp:positionH>
-                <wp:positionV relativeFrom="paragraph">
-                  <wp:posOffset>45085</wp:posOffset>
-                </wp:positionV>
-                <wp:extent cx="1304290" cy="1409700"/>
-                <wp:effectExtent l="0" t="0" r="10160" b="19050"/>
-                <wp:wrapNone/>
-                <wp:docPr id="29" name="Text Box 29"/>
-                <wp:cNvGraphicFramePr/>
-                <a:graphic xmlns:a="http://schemas.openxmlformats.org/drawingml/2006/main">
-                  <a:graphicData uri="http://schemas.microsoft.com/office/word/2010/wordprocessingShape">
-                    <wps:wsp>
-                      <wps:cNvSpPr txBox="1"/>
-                      <wps:spPr>
-                        <a:xfrm>
-                          <a:off x="0" y="0"/>
-                          <a:ext cx="1304290" cy="1409700"/>
-                        </a:xfrm>
-                        <a:prstGeom prst="rect">
-                          <a:avLst/>
-                        </a:prstGeom>
-                        <a:noFill/>
-                        <a:ln w="6350">
-                          <a:solidFill>
-                            <a:schemeClr val="bg1"/>
-                          </a:solidFill>
-                        </a:ln>
-                      </wps:spPr>
-                      <wps:txbx>
-                        <w:txbxContent>
-                          <w:p>
-                            <w:pPr>
-                              <w:spacing w:after="0"/>
-                              <w:jc w:val="center"/>
-                              <w:rPr>
-                                <w:sz w:val="26"/>
-                                <w:szCs w:val="26"/>
-                              </w:rPr>
-                            </w:pPr>
-                            <w:r>
-                              <w:rPr>
-                                <w:rStyle w:val="Heading1Char"/>
-                                <w:sz w:val="26"/>
-                                <w:szCs w:val="26"/>
-                              </w:rPr>
-                              <w:t>Probability</w:t>
-                            </w:r>
-                            <w:r>
-                              <w:rPr>
-                                <w:sz w:val="26"/>
-                                <w:szCs w:val="26"/>
-                              </w:rPr>
-                              <w:t xml:space="preserve">: </w:t>
-                            </w:r>
-                            <w:r>
-                              <w:rPr>
-                                <w:color w:val="FFC000"/>
-                                <w:sz w:val="26"/>
-                                <w:szCs w:val="26"/>
-                              </w:rPr>
-                              <w:t xml:space="preserve">Moderate </w:t>
-                            </w:r>
-                            <w:r>
-                              <w:rPr>
-                                <w:color w:val="FFC000" w:themeColor="accent4"/>
-                                <w:sz w:val="26"/>
-                                <w:szCs w:val="26"/>
-                              </w:rPr>
-                              <w:t xml:space="preserve">           </w:t>
-                            </w:r>
-                            <w:r>
-                              <w:rPr>
-                                <w:sz w:val="26"/>
-                                <w:szCs w:val="26"/>
-                              </w:rPr>
-                              <w:t xml:space="preserve"> </w:t>
-                            </w:r>
-                            <w:r>
-                              <w:rPr>
-                                <w:rStyle w:val="Heading1Char"/>
-                                <w:sz w:val="26"/>
-                                <w:szCs w:val="26"/>
-                              </w:rPr>
-                              <w:t>Impact</w:t>
-                            </w:r>
-                            <w:r>
-                              <w:rPr>
-                                <w:sz w:val="26"/>
-                                <w:szCs w:val="26"/>
-                              </w:rPr>
-                              <w:t xml:space="preserve">: </w:t>
-                            </w:r>
-                            <w:r>
-                              <w:rPr>
-                                <w:color w:val="ED7D31" w:themeColor="accent2"/>
-                                <w:sz w:val="26"/>
-                                <w:szCs w:val="26"/>
-                              </w:rPr>
-                              <w:t>Significant</w:t>
-                            </w:r>
-                            <w:r>
-                              <w:rPr>
-                                <w:color w:val="FFC000" w:themeColor="accent4"/>
-                                <w:sz w:val="26"/>
-                                <w:szCs w:val="26"/>
-                              </w:rPr>
-                              <w:t xml:space="preserve">           </w:t>
-                            </w:r>
-                            <w:r>
-                              <w:rPr>
-                                <w:sz w:val="26"/>
-                                <w:szCs w:val="26"/>
-                              </w:rPr>
-                              <w:t xml:space="preserve"> </w:t>
-                            </w:r>
-                            <w:r>
-                              <w:rPr>
-                                <w:rStyle w:val="Heading1Char"/>
-                                <w:sz w:val="26"/>
-                                <w:szCs w:val="26"/>
-                              </w:rPr>
-                              <w:t>Priority</w:t>
-                            </w:r>
-                            <w:r>
-                              <w:rPr>
-                                <w:sz w:val="26"/>
-                                <w:szCs w:val="26"/>
-                              </w:rPr>
-                              <w:t xml:space="preserve">: </w:t>
-                            </w:r>
-                          </w:p>
-                          <w:p>
-                            <w:pPr>
-                              <w:jc w:val="center"/>
-                              <w:rPr>
-                                <w:color w:val="FFC000"/>
-                                <w:sz w:val="26"/>
-                                <w:szCs w:val="26"/>
-                              </w:rPr>
-                            </w:pPr>
-                            <w:r>
-                              <w:rPr>
-                                <w:color w:val="FF0000"/>
-                                <w:sz w:val="26"/>
-                                <w:szCs w:val="26"/>
-                                <w:shd w:val="clear" w:color="auto" w:fill="FFFFFF"/>
-                              </w:rPr>
-                              <w:t>Severe</w:t>
-                            </w:r>
-                          </w:p>
-                        </w:txbxContent>
-                      </wps:txbx>
-                      <wps:bodyPr rot="0" spcFirstLastPara="0" vertOverflow="overflow" horzOverflow="overflow" vert="horz" wrap="square" lIns="91440" tIns="45720" rIns="91440" bIns="45720" numCol="1" spcCol="0" rtlCol="0" fromWordArt="0" anchor="t" anchorCtr="0" forceAA="0" compatLnSpc="1">
-                        <a:prstTxWarp prst="textNoShape">
-                          <a:avLst/>
-                        </a:prstTxWarp>
-                        <a:noAutofit/>
-                      </wps:bodyPr>
-                    </wps:wsp>
-                  </a:graphicData>
-                </a:graphic>
-                <wp14:sizeRelH relativeFrom="margin">
-                  <wp14:pctWidth>0</wp14:pctWidth>
-                </wp14:sizeRelH>
-                <wp14:sizeRelV relativeFrom="margin">
-                  <wp14:pctHeight>0</wp14:pctHeight>
-                </wp14:sizeRelV>
-              </wp:anchor>
-            </w:drawing>
-          </mc:Choice>
-          <mc:Fallback xmlns:w16se="http://schemas.microsoft.com/office/word/2015/wordml/symex" xmlns:cx5="http://schemas.microsoft.com/office/drawing/2016/5/11/chartex" xmlns:cx4="http://schemas.microsoft.com/office/drawing/2016/5/10/chartex" xmlns:cx3="http://schemas.microsoft.com/office/drawing/2016/5/9/chartex" xmlns:cx2="http://schemas.microsoft.com/office/drawing/2015/10/21/chartex" xmlns:cx1="http://schemas.microsoft.com/office/drawing/2015/9/8/chartex" xmlns:cx="http://schemas.microsoft.com/office/drawing/2014/chartex">
-            <w:pict>
-              <v:shape w14:anchorId="202D45FF" id="Text Box 29" o:spid="_x0000_s1054" type="#_x0000_t202" style="position:absolute;left:0;text-align:left;margin-left:150.75pt;margin-top:3.55pt;width:102.7pt;height:111pt;z-index:251682816;visibility:visible;mso-wrap-style:square;mso-width-percent:0;mso-height-percent:0;mso-wrap-distance-left:9pt;mso-wrap-distance-top:0;mso-wrap-distance-right:9pt;mso-wrap-distance-bottom:0;mso-position-horizontal:absolute;mso-position-horizontal-relative:text;mso-position-vertical:absolute;mso-position-vertical-relative:text;mso-width-percent:0;mso-height-percent:0;mso-width-relative:margin;mso-height-relative:margin;v-text-anchor:top" o:gfxdata="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" filled="f" strokecolor="white [3212]" strokeweight=".5pt">
-                <v:textbox>
-                  <w:txbxContent>
-                    <w:p>
-                      <w:pPr>
-                        <w:spacing w:after="0"/>
-                        <w:jc w:val="center"/>
-                        <w:rPr>
-                          <w:sz w:val="26"/>
-                          <w:szCs w:val="26"/>
-                        </w:rPr>
-                      </w:pPr>
-                      <w:r>
-                        <w:rPr>
-                          <w:rStyle w:val="Heading1Char"/>
-                          <w:sz w:val="26"/>
-                          <w:szCs w:val="26"/>
-                        </w:rPr>
-                        <w:t>Probability</w:t>
-                      </w:r>
-                      <w:r>
-                        <w:rPr>
-                          <w:sz w:val="26"/>
-                          <w:szCs w:val="26"/>
-                        </w:rPr>
-                        <w:t xml:space="preserve">: </w:t>
-                      </w:r>
-                      <w:r>
-                        <w:rPr>
-                          <w:color w:val="FFC000"/>
-                          <w:sz w:val="26"/>
-                          <w:szCs w:val="26"/>
-                        </w:rPr>
-                        <w:t xml:space="preserve">Moderate </w:t>
-                      </w:r>
-                      <w:r>
-                        <w:rPr>
-                          <w:color w:val="FFC000" w:themeColor="accent4"/>
-                          <w:sz w:val="26"/>
-                          <w:szCs w:val="26"/>
-                        </w:rPr>
-                        <w:t xml:space="preserve">           </w:t>
-                      </w:r>
-                      <w:r>
-                        <w:rPr>
-                          <w:sz w:val="26"/>
-                          <w:szCs w:val="26"/>
-                        </w:rPr>
-                        <w:t xml:space="preserve"> </w:t>
-                      </w:r>
-                      <w:r>
-                        <w:rPr>
-                          <w:rStyle w:val="Heading1Char"/>
-                          <w:sz w:val="26"/>
-                          <w:szCs w:val="26"/>
-                        </w:rPr>
-                        <w:t>Impact</w:t>
-                      </w:r>
-                      <w:r>
-                        <w:rPr>
-                          <w:sz w:val="26"/>
-                          <w:szCs w:val="26"/>
-                        </w:rPr>
-                        <w:t xml:space="preserve">: </w:t>
-                      </w:r>
-                      <w:r>
-                        <w:rPr>
-                          <w:color w:val="ED7D31" w:themeColor="accent2"/>
-                          <w:sz w:val="26"/>
-                          <w:szCs w:val="26"/>
-                        </w:rPr>
-                        <w:t>Significant</w:t>
-                      </w:r>
-                      <w:r>
-                        <w:rPr>
-                          <w:color w:val="FFC000" w:themeColor="accent4"/>
-                          <w:sz w:val="26"/>
-                          <w:szCs w:val="26"/>
-                        </w:rPr>
-                        <w:t xml:space="preserve">           </w:t>
-                      </w:r>
-                      <w:r>
-                        <w:rPr>
-                          <w:sz w:val="26"/>
-                          <w:szCs w:val="26"/>
-                        </w:rPr>
-                        <w:t xml:space="preserve"> </w:t>
-                      </w:r>
-                      <w:r>
-                        <w:rPr>
-                          <w:rStyle w:val="Heading1Char"/>
-                          <w:sz w:val="26"/>
-                          <w:szCs w:val="26"/>
-                        </w:rPr>
-                        <w:t>Priority</w:t>
-                      </w:r>
-                      <w:r>
-                        <w:rPr>
-                          <w:sz w:val="26"/>
-                          <w:szCs w:val="26"/>
-                        </w:rPr>
-                        <w:t xml:space="preserve">: </w:t>
-                      </w:r>
-                    </w:p>
-                    <w:p>
-                      <w:pPr>
-                        <w:jc w:val="center"/>
-                        <w:rPr>
-                          <w:color w:val="FFC000"/>
-                          <w:sz w:val="26"/>
-                          <w:szCs w:val="26"/>
-                        </w:rPr>
-                      </w:pPr>
-                      <w:r>
-                        <w:rPr>
-                          <w:color w:val="FF0000"/>
-                          <w:sz w:val="26"/>
-                          <w:szCs w:val="26"/>
-                          <w:shd w:val="clear" w:color="auto" w:fill="FFFFFF"/>
-                        </w:rPr>
-                        <w:t>Severe</w:t>
-                      </w:r>
-                    </w:p>
-                  </w:txbxContent>
-                </v:textbox>
-              </v:shape>
-            </w:pict>
-          </mc:Fallback>
-        </mc:AlternateContent>
-      </w:r>
-      <w:r>
-        <w:rPr>
-          <w:noProof/>
-          <w:lang w:val="en-US"/>
+          <w:lang w:eastAsia="zh-CN"/>
         </w:rPr>
         <mc:AlternateContent>
           <mc:Choice Requires="wps">
@@ -5044,7 +5136,7 @@
               </wp:anchor>
             </w:drawing>
           </mc:Choice>
-          <mc:Fallback xmlns:w16se="http://schemas.microsoft.com/office/word/2015/wordml/symex" xmlns:cx5="http://schemas.microsoft.com/office/drawing/2016/5/11/chartex" xmlns:cx4="http://schemas.microsoft.com/office/drawing/2016/5/10/chartex" xmlns:cx3="http://schemas.microsoft.com/office/drawing/2016/5/9/chartex" xmlns:cx2="http://schemas.microsoft.com/office/drawing/2015/10/21/chartex" xmlns:cx1="http://schemas.microsoft.com/office/drawing/2015/9/8/chartex" xmlns:cx="http://schemas.microsoft.com/office/drawing/2014/chartex">
+          <mc:Fallback>
             <w:pict>
               <v:shape w14:anchorId="3C7D9471" id="Text Box 27" o:spid="_x0000_s1055" type="#_x0000_t202" style="position:absolute;left:0;text-align:left;margin-left:433.5pt;margin-top:3.55pt;width:102.75pt;height:108.75pt;z-index:251678720;visibility:visible;mso-wrap-style:square;mso-width-percent:0;mso-height-percent:0;mso-wrap-distance-left:9pt;mso-wrap-distance-top:0;mso-wrap-distance-right:9pt;mso-wrap-distance-bottom:0;mso-position-horizontal:absolute;mso-position-horizontal-relative:margin;mso-position-vertical:absolute;mso-position-vertical-relative:text;mso-width-percent:0;mso-height-percent:0;mso-width-relative:margin;mso-height-relative:margin;v-text-anchor:top" o:gfxdata="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" filled="f" strokecolor="white [3212]" strokeweight=".5pt">
                 <v:textbox>
@@ -5178,7 +5270,7 @@
 </file>
 
 <file path=word/numbering.xml><?xml version="1.0" encoding="utf-8"?>
-<w:numbering xmlns:wpc="http://schemas.microsoft.com/office/word/2010/wordprocessingCanvas" xmlns:mc="http://schemas.openxmlformats.org/markup-compatibility/2006" xmlns:o="urn:schemas-microsoft-com:office:office" xmlns:r="http://schemas.openxmlformats.org/officeDocument/2006/relationships" xmlns:m="http://schemas.openxmlformats.org/officeDocument/2006/math" xmlns:v="urn:schemas-microsoft-com:vml" xmlns:wp14="http://schemas.microsoft.com/office/word/2010/wordprocessingDrawing" xmlns:wp="http://schemas.openxmlformats.org/drawingml/2006/wordprocessingDrawing" xmlns:w10="urn:schemas-microsoft-com:office:word" xmlns:w="http://schemas.openxmlformats.org/wordprocessingml/2006/main" xmlns:w14="http://schemas.microsoft.com/office/word/2010/wordml" xmlns:w15="http://schemas.microsoft.com/office/word/2012/wordml" xmlns:wpg="http://schemas.microsoft.com/office/word/2010/wordprocessingGroup" xmlns:wpi="http://schemas.microsoft.com/office/word/2010/wordprocessingInk" xmlns:wne="http://schemas.microsoft.com/office/word/2006/wordml" xmlns:wps="http://schemas.microsoft.com/office/word/2010/wordprocessingShape" mc:Ignorable="w14 w15 wp14">
+<w:numbering xmlns:wpc="http://schemas.microsoft.com/office/word/2010/wordprocessingCanvas" xmlns:cx="http://schemas.microsoft.com/office/drawing/2014/chartex" xmlns:cx1="http://schemas.microsoft.com/office/drawing/2015/9/8/chartex" xmlns:cx2="http://schemas.microsoft.com/office/drawing/2015/10/21/chartex" xmlns:cx3="http://schemas.microsoft.com/office/drawing/2016/5/9/chartex" xmlns:cx4="http://schemas.microsoft.com/office/drawing/2016/5/10/chartex" xmlns:cx5="http://schemas.microsoft.com/office/drawing/2016/5/11/chartex" xmlns:mc="http://schemas.openxmlformats.org/markup-compatibility/2006" xmlns:o="urn:schemas-microsoft-com:office:office" xmlns:r="http://schemas.openxmlformats.org/officeDocument/2006/relationships" xmlns:m="http://schemas.openxmlformats.org/officeDocument/2006/math" xmlns:v="urn:schemas-microsoft-com:vml" xmlns:wp14="http://schemas.microsoft.com/office/word/2010/wordprocessingDrawing" xmlns:wp="http://schemas.openxmlformats.org/drawingml/2006/wordprocessingDrawing" xmlns:w10="urn:schemas-microsoft-com:office:word" xmlns:w="http://schemas.openxmlformats.org/wordprocessingml/2006/main" xmlns:w14="http://schemas.microsoft.com/office/word/2010/wordml" xmlns:w15="http://schemas.microsoft.com/office/word/2012/wordml" xmlns:w16se="http://schemas.microsoft.com/office/word/2015/wordml/symex" xmlns:wpg="http://schemas.microsoft.com/office/word/2010/wordprocessingGroup" xmlns:wpi="http://schemas.microsoft.com/office/word/2010/wordprocessingInk" xmlns:wne="http://schemas.microsoft.com/office/word/2006/wordml" xmlns:wps="http://schemas.microsoft.com/office/word/2010/wordprocessingShape" mc:Ignorable="w14 w15 w16se wp14">
   <w:abstractNum w:abstractNumId="0" w15:restartNumberingAfterBreak="0">
     <w:nsid w:val="1FE122F5"/>
     <w:multiLevelType w:val="hybridMultilevel"/>
@@ -5272,7 +5364,7 @@
 </file>
 
 <file path=word/styles.xml><?xml version="1.0" encoding="utf-8"?>
-<w:styles xmlns:mc="http://schemas.openxmlformats.org/markup-compatibility/2006" xmlns:r="http://schemas.openxmlformats.org/officeDocument/2006/relationships" xmlns:w="http://schemas.openxmlformats.org/wordprocessingml/2006/main" xmlns:w14="http://schemas.microsoft.com/office/word/2010/wordml" xmlns:w15="http://schemas.microsoft.com/office/word/2012/wordml" mc:Ignorable="w14 w15">
+<w:styles xmlns:mc="http://schemas.openxmlformats.org/markup-compatibility/2006" xmlns:r="http://schemas.openxmlformats.org/officeDocument/2006/relationships" xmlns:w="http://schemas.openxmlformats.org/wordprocessingml/2006/main" xmlns:w14="http://schemas.microsoft.com/office/word/2010/wordml" xmlns:w15="http://schemas.microsoft.com/office/word/2012/wordml" xmlns:w16se="http://schemas.microsoft.com/office/word/2015/wordml/symex" mc:Ignorable="w14 w15 w16se">
   <w:docDefaults>
     <w:rPrDefault>
       <w:rPr>
@@ -5288,7 +5380,7 @@
       </w:pPr>
     </w:pPrDefault>
   </w:docDefaults>
-  <w:latentStyles w:defLockedState="0" w:defUIPriority="99" w:defSemiHidden="0" w:defUnhideWhenUsed="0" w:defQFormat="0" w:count="371">
+  <w:latentStyles w:defLockedState="0" w:defUIPriority="99" w:defSemiHidden="0" w:defUnhideWhenUsed="0" w:defQFormat="0" w:count="374">
     <w:lsdException w:name="Normal" w:uiPriority="0" w:qFormat="1"/>
     <w:lsdException w:name="heading 1" w:uiPriority="9" w:qFormat="1"/>
     <w:lsdException w:name="heading 2" w:semiHidden="1" w:uiPriority="9" w:unhideWhenUsed="1" w:qFormat="1"/>
@@ -5394,7 +5486,6 @@
     <w:lsdException w:name="HTML Sample" w:semiHidden="1" w:unhideWhenUsed="1"/>
     <w:lsdException w:name="HTML Typewriter" w:semiHidden="1" w:unhideWhenUsed="1"/>
     <w:lsdException w:name="HTML Variable" w:semiHidden="1" w:unhideWhenUsed="1"/>
-    <w:lsdException w:name="Normal Table" w:semiHidden="1" w:unhideWhenUsed="1"/>
     <w:lsdException w:name="annotation subject" w:semiHidden="1" w:unhideWhenUsed="1"/>
     <w:lsdException w:name="No List" w:semiHidden="1" w:unhideWhenUsed="1"/>
     <w:lsdException w:name="Outline List 1" w:semiHidden="1" w:unhideWhenUsed="1"/>
@@ -5439,7 +5530,6 @@
     <w:lsdException w:name="Table Professional" w:semiHidden="1" w:unhideWhenUsed="1"/>
     <w:lsdException w:name="Table Subtle 1" w:semiHidden="1" w:unhideWhenUsed="1"/>
     <w:lsdException w:name="Table Subtle 2" w:semiHidden="1" w:unhideWhenUsed="1"/>
-    <w:lsdException w:name="Table Web 1" w:semiHidden="1" w:unhideWhenUsed="1"/>
     <w:lsdException w:name="Table Web 2" w:semiHidden="1" w:unhideWhenUsed="1"/>
     <w:lsdException w:name="Table Web 3" w:semiHidden="1" w:unhideWhenUsed="1"/>
     <w:lsdException w:name="Balloon Text" w:semiHidden="1" w:unhideWhenUsed="1"/>
@@ -5660,6 +5750,9 @@
     <w:lsdException w:name="List Table 5 Dark Accent 6" w:uiPriority="50"/>
     <w:lsdException w:name="List Table 6 Colorful Accent 6" w:uiPriority="51"/>
     <w:lsdException w:name="List Table 7 Colorful Accent 6" w:uiPriority="52"/>
+    <w:lsdException w:name="Mention" w:semiHidden="1" w:unhideWhenUsed="1"/>
+    <w:lsdException w:name="Smart Hyperlink" w:semiHidden="1" w:unhideWhenUsed="1"/>
+    <w:lsdException w:name="Hashtag" w:semiHidden="1" w:unhideWhenUsed="1"/>
   </w:latentStyles>
   <w:style w:type="paragraph" w:default="1" w:styleId="Normal">
     <w:name w:val="Normal"/>

</xml_diff>

<commit_message>
Added first triage report and risk assessments for ID5.
</commit_message>
<xml_diff>
--- a/Documents/Project/top_10_risks.docx
+++ b/Documents/Project/top_10_risks.docx
@@ -86,21 +86,7 @@
                                 <w:sz w:val="36"/>
                                 <w:szCs w:val="36"/>
                               </w:rPr>
-                              <w:t>I</w:t>
-                            </w:r>
-                            <w:r>
-                              <w:rPr>
-                                <w:sz w:val="36"/>
-                                <w:szCs w:val="36"/>
-                              </w:rPr>
-                              <w:t>mplementatio</w:t>
-                            </w:r>
-                            <w:r>
-                              <w:rPr>
-                                <w:sz w:val="36"/>
-                                <w:szCs w:val="36"/>
-                              </w:rPr>
-                              <w:t>n</w:t>
+                              <w:t>Implementation</w:t>
                             </w:r>
                           </w:p>
                           <w:p>
@@ -2765,12 +2751,12 @@
         </mc:AlternateContent>
       </w:r>
     </w:p>
+    <w:bookmarkStart w:id="1" w:name="_GoBack"/>
+    <w:bookmarkEnd w:id="1"/>
     <w:p>
       <w:pPr>
         <w:jc w:val="center"/>
       </w:pPr>
-      <w:bookmarkStart w:id="1" w:name="_GoBack"/>
-      <w:bookmarkEnd w:id="1"/>
       <w:r>
         <w:rPr>
           <w:noProof/>
@@ -4055,21 +4041,18 @@
                               <w:rPr>
                                 <w:sz w:val="36"/>
                               </w:rPr>
-                              <w:t>Illness</w:t>
+                              <w:t>Git</w:t>
                             </w:r>
                           </w:p>
                           <w:p>
                             <w:r>
-                              <w:t>A t</w:t>
-                            </w:r>
-                            <w:r>
-                              <w:t xml:space="preserve">eam member </w:t>
-                            </w:r>
-                            <w:r>
-                              <w:t>catch</w:t>
-                            </w:r>
-                            <w:r>
-                              <w:t>es the flu or some other illness.</w:t>
+                              <w:t>M</w:t>
+                            </w:r>
+                            <w:r>
+                              <w:t>istake</w:t>
+                            </w:r>
+                            <w:r>
+                              <w:t xml:space="preserve"> in git branch, pushing, merging.</w:t>
                             </w:r>
                           </w:p>
                         </w:txbxContent>
@@ -4094,7 +4077,11 @@
           </mc:Choice>
           <mc:Fallback>
             <w:pict>
-              <v:shape w14:anchorId="64EBD602" id="Text Box 32" o:spid="_x0000_s1049" type="#_x0000_t202" style="position:absolute;left:0;text-align:left;margin-left:12pt;margin-top:278.05pt;width:115.5pt;height:111.75pt;z-index:251688960;visibility:visible;mso-wrap-style:square;mso-width-percent:0;mso-height-percent:0;mso-wrap-distance-left:9pt;mso-wrap-distance-top:0;mso-wrap-distance-right:9pt;mso-wrap-distance-bottom:0;mso-position-horizontal:absolute;mso-position-horizontal-relative:text;mso-position-vertical:absolute;mso-position-vertical-relative:text;mso-width-percent:0;mso-height-percent:0;mso-width-relative:margin;mso-height-relative:margin;v-text-anchor:top" o:gfxdata="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" filled="f" strokecolor="white [3212]" strokeweight=".5pt">
+              <v:shapetype w14:anchorId="64EBD602" id="_x0000_t202" coordsize="21600,21600" o:spt="202" path="m,l,21600r21600,l21600,xe">
+                <v:stroke joinstyle="miter"/>
+                <v:path gradientshapeok="t" o:connecttype="rect"/>
+              </v:shapetype>
+              <v:shape id="Text Box 32" o:spid="_x0000_s1050" type="#_x0000_t202" style="position:absolute;left:0;text-align:left;margin-left:12pt;margin-top:278.05pt;width:115.5pt;height:111.75pt;z-index:251688960;visibility:visible;mso-wrap-style:square;mso-width-percent:0;mso-height-percent:0;mso-wrap-distance-left:9pt;mso-wrap-distance-top:0;mso-wrap-distance-right:9pt;mso-wrap-distance-bottom:0;mso-position-horizontal:absolute;mso-position-horizontal-relative:text;mso-position-vertical:absolute;mso-position-vertical-relative:text;mso-width-percent:0;mso-height-percent:0;mso-width-relative:margin;mso-height-relative:margin;v-text-anchor:top" o:gfxdata="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" filled="f" strokecolor="white [3212]" strokeweight=".5pt">
                 <v:textbox>
                   <w:txbxContent>
                     <w:p>
@@ -4108,21 +4095,18 @@
                         <w:rPr>
                           <w:sz w:val="36"/>
                         </w:rPr>
-                        <w:t>Illness</w:t>
+                        <w:t>Git</w:t>
                       </w:r>
                     </w:p>
                     <w:p>
                       <w:r>
-                        <w:t>A t</w:t>
-                      </w:r>
-                      <w:r>
-                        <w:t xml:space="preserve">eam member </w:t>
-                      </w:r>
-                      <w:r>
-                        <w:t>catch</w:t>
-                      </w:r>
-                      <w:r>
-                        <w:t>es the flu or some other illness.</w:t>
+                        <w:t>M</w:t>
+                      </w:r>
+                      <w:r>
+                        <w:t>istake</w:t>
+                      </w:r>
+                      <w:r>
+                        <w:t xml:space="preserve"> in git branch, pushing, merging.</w:t>
                       </w:r>
                     </w:p>
                   </w:txbxContent>
@@ -4284,11 +4268,11 @@
                             </w:r>
                             <w:r>
                               <w:rPr>
-                                <w:color w:val="FFC000"/>
-                                <w:sz w:val="26"/>
-                                <w:szCs w:val="26"/>
-                              </w:rPr>
-                              <w:t>Moderate</w:t>
+                                <w:color w:val="ED7D31" w:themeColor="accent2"/>
+                                <w:sz w:val="26"/>
+                                <w:szCs w:val="26"/>
+                              </w:rPr>
+                              <w:t>Significant</w:t>
                             </w:r>
                           </w:p>
                         </w:txbxContent>
@@ -4310,7 +4294,7 @@
           </mc:Choice>
           <mc:Fallback>
             <w:pict>
-              <v:shape w14:anchorId="57BDCFE3" id="Text Box 33" o:spid="_x0000_s1050" type="#_x0000_t202" style="position:absolute;left:0;text-align:left;margin-left:153.75pt;margin-top:275.05pt;width:97.5pt;height:113.35pt;z-index:251691008;visibility:visible;mso-wrap-style:square;mso-width-percent:0;mso-wrap-distance-left:9pt;mso-wrap-distance-top:0;mso-wrap-distance-right:9pt;mso-wrap-distance-bottom:0;mso-position-horizontal:absolute;mso-position-horizontal-relative:text;mso-position-vertical:absolute;mso-position-vertical-relative:text;mso-width-percent:0;mso-width-relative:margin;v-text-anchor:top" o:gfxdata="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" filled="f" strokecolor="white [3212]" strokeweight=".5pt">
+              <v:shape w14:anchorId="57BDCFE3" id="Text Box 33" o:spid="_x0000_s1051" type="#_x0000_t202" style="position:absolute;left:0;text-align:left;margin-left:153.75pt;margin-top:275.05pt;width:97.5pt;height:113.35pt;z-index:251691008;visibility:visible;mso-wrap-style:square;mso-width-percent:0;mso-wrap-distance-left:9pt;mso-wrap-distance-top:0;mso-wrap-distance-right:9pt;mso-wrap-distance-bottom:0;mso-position-horizontal:absolute;mso-position-horizontal-relative:text;mso-position-vertical:absolute;mso-position-vertical-relative:text;mso-width-percent:0;mso-width-relative:margin;v-text-anchor:top" o:gfxdata="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" filled="f" strokecolor="white [3212]" strokeweight=".5pt">
                 <v:textbox>
                   <w:txbxContent>
                     <w:p>
@@ -4423,11 +4407,11 @@
                       </w:r>
                       <w:r>
                         <w:rPr>
-                          <w:color w:val="FFC000"/>
-                          <w:sz w:val="26"/>
-                          <w:szCs w:val="26"/>
-                        </w:rPr>
-                        <w:t>Moderate</w:t>
+                          <w:color w:val="ED7D31" w:themeColor="accent2"/>
+                          <w:sz w:val="26"/>
+                          <w:szCs w:val="26"/>
+                        </w:rPr>
+                        <w:t>Significant</w:t>
                       </w:r>
                     </w:p>
                   </w:txbxContent>
@@ -5486,6 +5470,7 @@
     <w:lsdException w:name="HTML Sample" w:semiHidden="1" w:unhideWhenUsed="1"/>
     <w:lsdException w:name="HTML Typewriter" w:semiHidden="1" w:unhideWhenUsed="1"/>
     <w:lsdException w:name="HTML Variable" w:semiHidden="1" w:unhideWhenUsed="1"/>
+    <w:lsdException w:name="Normal Table" w:semiHidden="1" w:unhideWhenUsed="1"/>
     <w:lsdException w:name="annotation subject" w:semiHidden="1" w:unhideWhenUsed="1"/>
     <w:lsdException w:name="No List" w:semiHidden="1" w:unhideWhenUsed="1"/>
     <w:lsdException w:name="Outline List 1" w:semiHidden="1" w:unhideWhenUsed="1"/>
@@ -5530,6 +5515,7 @@
     <w:lsdException w:name="Table Professional" w:semiHidden="1" w:unhideWhenUsed="1"/>
     <w:lsdException w:name="Table Subtle 1" w:semiHidden="1" w:unhideWhenUsed="1"/>
     <w:lsdException w:name="Table Subtle 2" w:semiHidden="1" w:unhideWhenUsed="1"/>
+    <w:lsdException w:name="Table Web 1" w:semiHidden="1" w:unhideWhenUsed="1"/>
     <w:lsdException w:name="Table Web 2" w:semiHidden="1" w:unhideWhenUsed="1"/>
     <w:lsdException w:name="Table Web 3" w:semiHidden="1" w:unhideWhenUsed="1"/>
     <w:lsdException w:name="Balloon Text" w:semiHidden="1" w:unhideWhenUsed="1"/>

</xml_diff>